<commit_message>
Added unit tests for all functional requirements
</commit_message>
<xml_diff>
--- a/RequirementsTable.docx
+++ b/RequirementsTable.docx
@@ -1,7 +1,884 @@
 
 <file path=word/document.xml><?xml version="1.0" encoding="utf-8"?>
-<w:document xmlns:wpc="http://schemas.microsoft.com/office/word/2010/wordprocessingCanvas" xmlns:cx="http://schemas.microsoft.com/office/drawing/2014/chartex" xmlns:cx1="http://schemas.microsoft.com/office/drawing/2015/9/8/chartex" xmlns:mc="http://schemas.openxmlformats.org/markup-compatibility/2006" xmlns:o="urn:schemas-microsoft-com:office:office" xmlns:r="http://schemas.openxmlformats.org/officeDocument/2006/relationships" xmlns:m="http://schemas.openxmlformats.org/officeDocument/2006/math" xmlns:v="urn:schemas-microsoft-com:vml" xmlns:wp14="http://schemas.microsoft.com/office/word/2010/wordprocessingDrawing" xmlns:wp="http://schemas.openxmlformats.org/drawingml/2006/wordprocessingDrawing" xmlns:w10="urn:schemas-microsoft-com:office:word" xmlns:w="http://schemas.openxmlformats.org/wordprocessingml/2006/main" xmlns:w14="http://schemas.microsoft.com/office/word/2010/wordml" xmlns:w15="http://schemas.microsoft.com/office/word/2012/wordml" xmlns:w16se="http://schemas.microsoft.com/office/word/2015/wordml/symex" xmlns:wpg="http://schemas.microsoft.com/office/word/2010/wordprocessingGroup" xmlns:wpi="http://schemas.microsoft.com/office/word/2010/wordprocessingInk" xmlns:wne="http://schemas.microsoft.com/office/word/2006/wordml" xmlns:wps="http://schemas.microsoft.com/office/word/2010/wordprocessingShape" mc:Ignorable="w14 w15 w16se wp14">
+<w:document xmlns:wpc="http://schemas.microsoft.com/office/word/2010/wordprocessingCanvas" xmlns:cx="http://schemas.microsoft.com/office/drawing/2014/chartex" xmlns:mc="http://schemas.openxmlformats.org/markup-compatibility/2006" xmlns:o="urn:schemas-microsoft-com:office:office" xmlns:r="http://schemas.openxmlformats.org/officeDocument/2006/relationships" xmlns:m="http://schemas.openxmlformats.org/officeDocument/2006/math" xmlns:v="urn:schemas-microsoft-com:vml" xmlns:wp14="http://schemas.microsoft.com/office/word/2010/wordprocessingDrawing" xmlns:wp="http://schemas.openxmlformats.org/drawingml/2006/wordprocessingDrawing" xmlns:w10="urn:schemas-microsoft-com:office:word" xmlns:w="http://schemas.openxmlformats.org/wordprocessingml/2006/main" xmlns:w14="http://schemas.microsoft.com/office/word/2010/wordml" xmlns:w15="http://schemas.microsoft.com/office/word/2012/wordml" xmlns:w16se="http://schemas.microsoft.com/office/word/2015/wordml/symex" xmlns:wpg="http://schemas.microsoft.com/office/word/2010/wordprocessingGroup" xmlns:wpi="http://schemas.microsoft.com/office/word/2010/wordprocessingInk" xmlns:wne="http://schemas.microsoft.com/office/word/2006/wordml" xmlns:wps="http://schemas.microsoft.com/office/word/2010/wordprocessingShape" mc:Ignorable="w14 w15 w16se wp14">
   <w:body>
+    <w:tbl>
+      <w:tblPr>
+        <w:tblStyle w:val="PlainTable5"/>
+        <w:tblW w:w="0" w:type="auto"/>
+        <w:tblLayout w:type="fixed"/>
+        <w:tblLook w:val="04A0" w:firstRow="1" w:lastRow="0" w:firstColumn="1" w:lastColumn="0" w:noHBand="0" w:noVBand="1"/>
+      </w:tblPr>
+      <w:tblGrid>
+        <w:gridCol w:w="2268"/>
+        <w:gridCol w:w="2552"/>
+        <w:gridCol w:w="992"/>
+        <w:gridCol w:w="1559"/>
+        <w:gridCol w:w="1655"/>
+      </w:tblGrid>
+      <w:tr>
+        <w:trPr>
+          <w:cnfStyle w:val="100000000000" w:firstRow="1" w:lastRow="0" w:firstColumn="0" w:lastColumn="0" w:oddVBand="0" w:evenVBand="0" w:oddHBand="0" w:evenHBand="0" w:firstRowFirstColumn="0" w:firstRowLastColumn="0" w:lastRowFirstColumn="0" w:lastRowLastColumn="0"/>
+        </w:trPr>
+        <w:tc>
+          <w:tcPr>
+            <w:cnfStyle w:val="001000000100" w:firstRow="0" w:lastRow="0" w:firstColumn="1" w:lastColumn="0" w:oddVBand="0" w:evenVBand="0" w:oddHBand="0" w:evenHBand="0" w:firstRowFirstColumn="1" w:firstRowLastColumn="0" w:lastRowFirstColumn="0" w:lastRowLastColumn="0"/>
+            <w:tcW w:w="2268" w:type="dxa"/>
+          </w:tcPr>
+          <w:p>
+            <w:r>
+              <w:t>Functional Requirement</w:t>
+            </w:r>
+          </w:p>
+        </w:tc>
+        <w:tc>
+          <w:tcPr>
+            <w:tcW w:w="2552" w:type="dxa"/>
+          </w:tcPr>
+          <w:p>
+            <w:pPr>
+              <w:cnfStyle w:val="100000000000" w:firstRow="1" w:lastRow="0" w:firstColumn="0" w:lastColumn="0" w:oddVBand="0" w:evenVBand="0" w:oddHBand="0" w:evenHBand="0" w:firstRowFirstColumn="0" w:firstRowLastColumn="0" w:lastRowFirstColumn="0" w:lastRowLastColumn="0"/>
+            </w:pPr>
+            <w:r>
+              <w:t>Description</w:t>
+            </w:r>
+          </w:p>
+        </w:tc>
+        <w:tc>
+          <w:tcPr>
+            <w:tcW w:w="992" w:type="dxa"/>
+          </w:tcPr>
+          <w:p>
+            <w:pPr>
+              <w:cnfStyle w:val="100000000000" w:firstRow="1" w:lastRow="0" w:firstColumn="0" w:lastColumn="0" w:oddVBand="0" w:evenVBand="0" w:oddHBand="0" w:evenHBand="0" w:firstRowFirstColumn="0" w:firstRowLastColumn="0" w:lastRowFirstColumn="0" w:lastRowLastColumn="0"/>
+            </w:pPr>
+            <w:r>
+              <w:t>Priority</w:t>
+            </w:r>
+          </w:p>
+        </w:tc>
+        <w:tc>
+          <w:tcPr>
+            <w:tcW w:w="1559" w:type="dxa"/>
+          </w:tcPr>
+          <w:p>
+            <w:pPr>
+              <w:cnfStyle w:val="100000000000" w:firstRow="1" w:lastRow="0" w:firstColumn="0" w:lastColumn="0" w:oddVBand="0" w:evenVBand="0" w:oddHBand="0" w:evenHBand="0" w:firstRowFirstColumn="0" w:firstRowLastColumn="0" w:lastRowFirstColumn="0" w:lastRowLastColumn="0"/>
+            </w:pPr>
+            <w:r>
+              <w:t>Test</w:t>
+            </w:r>
+          </w:p>
+        </w:tc>
+        <w:tc>
+          <w:tcPr>
+            <w:tcW w:w="1655" w:type="dxa"/>
+          </w:tcPr>
+          <w:p>
+            <w:pPr>
+              <w:cnfStyle w:val="100000000000" w:firstRow="1" w:lastRow="0" w:firstColumn="0" w:lastColumn="0" w:oddVBand="0" w:evenVBand="0" w:oddHBand="0" w:evenHBand="0" w:firstRowFirstColumn="0" w:firstRowLastColumn="0" w:lastRowFirstColumn="0" w:lastRowLastColumn="0"/>
+            </w:pPr>
+            <w:r>
+              <w:t>Requirement fulfilled</w:t>
+            </w:r>
+          </w:p>
+        </w:tc>
+      </w:tr>
+      <w:tr>
+        <w:trPr>
+          <w:cnfStyle w:val="000000100000" w:firstRow="0" w:lastRow="0" w:firstColumn="0" w:lastColumn="0" w:oddVBand="0" w:evenVBand="0" w:oddHBand="1" w:evenHBand="0" w:firstRowFirstColumn="0" w:firstRowLastColumn="0" w:lastRowFirstColumn="0" w:lastRowLastColumn="0"/>
+        </w:trPr>
+        <w:tc>
+          <w:tcPr>
+            <w:cnfStyle w:val="001000000000" w:firstRow="0" w:lastRow="0" w:firstColumn="1" w:lastColumn="0" w:oddVBand="0" w:evenVBand="0" w:oddHBand="0" w:evenHBand="0" w:firstRowFirstColumn="0" w:firstRowLastColumn="0" w:lastRowFirstColumn="0" w:lastRowLastColumn="0"/>
+            <w:tcW w:w="2268" w:type="dxa"/>
+            <w:shd w:val="clear" w:color="auto" w:fill="F2F2F2" w:themeFill="background1" w:themeFillShade="F2"/>
+          </w:tcPr>
+          <w:p>
+            <w:r>
+              <w:t>Create a SMS</w:t>
+            </w:r>
+          </w:p>
+        </w:tc>
+        <w:tc>
+          <w:tcPr>
+            <w:tcW w:w="2552" w:type="dxa"/>
+          </w:tcPr>
+          <w:p>
+            <w:pPr>
+              <w:cnfStyle w:val="000000100000" w:firstRow="0" w:lastRow="0" w:firstColumn="0" w:lastColumn="0" w:oddVBand="0" w:evenVBand="0" w:oddHBand="1" w:evenHBand="0" w:firstRowFirstColumn="0" w:firstRowLastColumn="0" w:lastRowFirstColumn="0" w:lastRowLastColumn="0"/>
+            </w:pPr>
+            <w:r>
+              <w:t>User can create a SMS message</w:t>
+            </w:r>
+          </w:p>
+        </w:tc>
+        <w:tc>
+          <w:tcPr>
+            <w:tcW w:w="992" w:type="dxa"/>
+          </w:tcPr>
+          <w:p>
+            <w:pPr>
+              <w:cnfStyle w:val="000000100000" w:firstRow="0" w:lastRow="0" w:firstColumn="0" w:lastColumn="0" w:oddVBand="0" w:evenVBand="0" w:oddHBand="1" w:evenHBand="0" w:firstRowFirstColumn="0" w:firstRowLastColumn="0" w:lastRowFirstColumn="0" w:lastRowLastColumn="0"/>
+            </w:pPr>
+            <w:r>
+              <w:t>Must</w:t>
+            </w:r>
+          </w:p>
+        </w:tc>
+        <w:tc>
+          <w:tcPr>
+            <w:tcW w:w="1559" w:type="dxa"/>
+          </w:tcPr>
+          <w:p>
+            <w:pPr>
+              <w:cnfStyle w:val="000000100000" w:firstRow="0" w:lastRow="0" w:firstColumn="0" w:lastColumn="0" w:oddVBand="0" w:evenVBand="0" w:oddHBand="1" w:evenHBand="0" w:firstRowFirstColumn="0" w:firstRowLastColumn="0" w:lastRowFirstColumn="0" w:lastRowLastColumn="0"/>
+            </w:pPr>
+            <w:proofErr w:type="spellStart"/>
+            <w:r>
+              <w:t>SMSTest</w:t>
+            </w:r>
+            <w:proofErr w:type="spellEnd"/>
+            <w:r>
+              <w:t>()</w:t>
+            </w:r>
+          </w:p>
+        </w:tc>
+        <w:tc>
+          <w:tcPr>
+            <w:tcW w:w="1655" w:type="dxa"/>
+          </w:tcPr>
+          <w:p>
+            <w:pPr>
+              <w:cnfStyle w:val="000000100000" w:firstRow="0" w:lastRow="0" w:firstColumn="0" w:lastColumn="0" w:oddVBand="0" w:evenVBand="0" w:oddHBand="1" w:evenHBand="0" w:firstRowFirstColumn="0" w:firstRowLastColumn="0" w:lastRowFirstColumn="0" w:lastRowLastColumn="0"/>
+            </w:pPr>
+            <w:r>
+              <w:t>Yes</w:t>
+            </w:r>
+          </w:p>
+        </w:tc>
+      </w:tr>
+      <w:tr>
+        <w:tc>
+          <w:tcPr>
+            <w:cnfStyle w:val="001000000000" w:firstRow="0" w:lastRow="0" w:firstColumn="1" w:lastColumn="0" w:oddVBand="0" w:evenVBand="0" w:oddHBand="0" w:evenHBand="0" w:firstRowFirstColumn="0" w:firstRowLastColumn="0" w:lastRowFirstColumn="0" w:lastRowLastColumn="0"/>
+            <w:tcW w:w="2268" w:type="dxa"/>
+          </w:tcPr>
+          <w:p>
+            <w:r>
+              <w:t>Create a Tweet</w:t>
+            </w:r>
+          </w:p>
+        </w:tc>
+        <w:tc>
+          <w:tcPr>
+            <w:tcW w:w="2552" w:type="dxa"/>
+          </w:tcPr>
+          <w:p>
+            <w:pPr>
+              <w:cnfStyle w:val="000000000000" w:firstRow="0" w:lastRow="0" w:firstColumn="0" w:lastColumn="0" w:oddVBand="0" w:evenVBand="0" w:oddHBand="0" w:evenHBand="0" w:firstRowFirstColumn="0" w:firstRowLastColumn="0" w:lastRowFirstColumn="0" w:lastRowLastColumn="0"/>
+            </w:pPr>
+            <w:r>
+              <w:t>User can create a Tweet</w:t>
+            </w:r>
+          </w:p>
+        </w:tc>
+        <w:tc>
+          <w:tcPr>
+            <w:tcW w:w="992" w:type="dxa"/>
+          </w:tcPr>
+          <w:p>
+            <w:pPr>
+              <w:cnfStyle w:val="000000000000" w:firstRow="0" w:lastRow="0" w:firstColumn="0" w:lastColumn="0" w:oddVBand="0" w:evenVBand="0" w:oddHBand="0" w:evenHBand="0" w:firstRowFirstColumn="0" w:firstRowLastColumn="0" w:lastRowFirstColumn="0" w:lastRowLastColumn="0"/>
+            </w:pPr>
+            <w:r>
+              <w:t>Must</w:t>
+            </w:r>
+          </w:p>
+        </w:tc>
+        <w:tc>
+          <w:tcPr>
+            <w:tcW w:w="1559" w:type="dxa"/>
+          </w:tcPr>
+          <w:p>
+            <w:pPr>
+              <w:cnfStyle w:val="000000000000" w:firstRow="0" w:lastRow="0" w:firstColumn="0" w:lastColumn="0" w:oddVBand="0" w:evenVBand="0" w:oddHBand="0" w:evenHBand="0" w:firstRowFirstColumn="0" w:firstRowLastColumn="0" w:lastRowFirstColumn="0" w:lastRowLastColumn="0"/>
+            </w:pPr>
+            <w:proofErr w:type="spellStart"/>
+            <w:r>
+              <w:t>TweetTest</w:t>
+            </w:r>
+            <w:proofErr w:type="spellEnd"/>
+            <w:r>
+              <w:t>()</w:t>
+            </w:r>
+          </w:p>
+        </w:tc>
+        <w:tc>
+          <w:tcPr>
+            <w:tcW w:w="1655" w:type="dxa"/>
+          </w:tcPr>
+          <w:p>
+            <w:pPr>
+              <w:cnfStyle w:val="000000000000" w:firstRow="0" w:lastRow="0" w:firstColumn="0" w:lastColumn="0" w:oddVBand="0" w:evenVBand="0" w:oddHBand="0" w:evenHBand="0" w:firstRowFirstColumn="0" w:firstRowLastColumn="0" w:lastRowFirstColumn="0" w:lastRowLastColumn="0"/>
+            </w:pPr>
+            <w:r>
+              <w:t>Yes</w:t>
+            </w:r>
+          </w:p>
+        </w:tc>
+      </w:tr>
+      <w:tr>
+        <w:trPr>
+          <w:cnfStyle w:val="000000100000" w:firstRow="0" w:lastRow="0" w:firstColumn="0" w:lastColumn="0" w:oddVBand="0" w:evenVBand="0" w:oddHBand="1" w:evenHBand="0" w:firstRowFirstColumn="0" w:firstRowLastColumn="0" w:lastRowFirstColumn="0" w:lastRowLastColumn="0"/>
+        </w:trPr>
+        <w:tc>
+          <w:tcPr>
+            <w:cnfStyle w:val="001000000000" w:firstRow="0" w:lastRow="0" w:firstColumn="1" w:lastColumn="0" w:oddVBand="0" w:evenVBand="0" w:oddHBand="0" w:evenHBand="0" w:firstRowFirstColumn="0" w:firstRowLastColumn="0" w:lastRowFirstColumn="0" w:lastRowLastColumn="0"/>
+            <w:tcW w:w="2268" w:type="dxa"/>
+            <w:shd w:val="clear" w:color="auto" w:fill="F2F2F2" w:themeFill="background1" w:themeFillShade="F2"/>
+          </w:tcPr>
+          <w:p>
+            <w:r>
+              <w:t>Create an Email</w:t>
+            </w:r>
+          </w:p>
+        </w:tc>
+        <w:tc>
+          <w:tcPr>
+            <w:tcW w:w="2552" w:type="dxa"/>
+          </w:tcPr>
+          <w:p>
+            <w:pPr>
+              <w:cnfStyle w:val="000000100000" w:firstRow="0" w:lastRow="0" w:firstColumn="0" w:lastColumn="0" w:oddVBand="0" w:evenVBand="0" w:oddHBand="1" w:evenHBand="0" w:firstRowFirstColumn="0" w:firstRowLastColumn="0" w:lastRowFirstColumn="0" w:lastRowLastColumn="0"/>
+            </w:pPr>
+            <w:r>
+              <w:t>User can create an Email</w:t>
+            </w:r>
+          </w:p>
+        </w:tc>
+        <w:tc>
+          <w:tcPr>
+            <w:tcW w:w="992" w:type="dxa"/>
+          </w:tcPr>
+          <w:p>
+            <w:pPr>
+              <w:cnfStyle w:val="000000100000" w:firstRow="0" w:lastRow="0" w:firstColumn="0" w:lastColumn="0" w:oddVBand="0" w:evenVBand="0" w:oddHBand="1" w:evenHBand="0" w:firstRowFirstColumn="0" w:firstRowLastColumn="0" w:lastRowFirstColumn="0" w:lastRowLastColumn="0"/>
+            </w:pPr>
+            <w:r>
+              <w:t>Must</w:t>
+            </w:r>
+          </w:p>
+        </w:tc>
+        <w:tc>
+          <w:tcPr>
+            <w:tcW w:w="1559" w:type="dxa"/>
+          </w:tcPr>
+          <w:p>
+            <w:pPr>
+              <w:cnfStyle w:val="000000100000" w:firstRow="0" w:lastRow="0" w:firstColumn="0" w:lastColumn="0" w:oddVBand="0" w:evenVBand="0" w:oddHBand="1" w:evenHBand="0" w:firstRowFirstColumn="0" w:firstRowLastColumn="0" w:lastRowFirstColumn="0" w:lastRowLastColumn="0"/>
+            </w:pPr>
+            <w:proofErr w:type="spellStart"/>
+            <w:r>
+              <w:t>EmailTest</w:t>
+            </w:r>
+            <w:proofErr w:type="spellEnd"/>
+            <w:r>
+              <w:t>()</w:t>
+            </w:r>
+          </w:p>
+        </w:tc>
+        <w:tc>
+          <w:tcPr>
+            <w:tcW w:w="1655" w:type="dxa"/>
+          </w:tcPr>
+          <w:p>
+            <w:pPr>
+              <w:cnfStyle w:val="000000100000" w:firstRow="0" w:lastRow="0" w:firstColumn="0" w:lastColumn="0" w:oddVBand="0" w:evenVBand="0" w:oddHBand="1" w:evenHBand="0" w:firstRowFirstColumn="0" w:firstRowLastColumn="0" w:lastRowFirstColumn="0" w:lastRowLastColumn="0"/>
+            </w:pPr>
+            <w:r>
+              <w:t>Yes</w:t>
+            </w:r>
+          </w:p>
+        </w:tc>
+      </w:tr>
+      <w:tr>
+        <w:tc>
+          <w:tcPr>
+            <w:cnfStyle w:val="001000000000" w:firstRow="0" w:lastRow="0" w:firstColumn="1" w:lastColumn="0" w:oddVBand="0" w:evenVBand="0" w:oddHBand="0" w:evenHBand="0" w:firstRowFirstColumn="0" w:firstRowLastColumn="0" w:lastRowFirstColumn="0" w:lastRowLastColumn="0"/>
+            <w:tcW w:w="2268" w:type="dxa"/>
+          </w:tcPr>
+          <w:p>
+            <w:r>
+              <w:t>Specify message type</w:t>
+            </w:r>
+          </w:p>
+        </w:tc>
+        <w:tc>
+          <w:tcPr>
+            <w:tcW w:w="2552" w:type="dxa"/>
+          </w:tcPr>
+          <w:p>
+            <w:pPr>
+              <w:cnfStyle w:val="000000000000" w:firstRow="0" w:lastRow="0" w:firstColumn="0" w:lastColumn="0" w:oddVBand="0" w:evenVBand="0" w:oddHBand="0" w:evenHBand="0" w:firstRowFirstColumn="0" w:firstRowLastColumn="0" w:lastRowFirstColumn="0" w:lastRowLastColumn="0"/>
+            </w:pPr>
+            <w:r>
+              <w:t>User can specify the message type</w:t>
+            </w:r>
+          </w:p>
+        </w:tc>
+        <w:tc>
+          <w:tcPr>
+            <w:tcW w:w="992" w:type="dxa"/>
+          </w:tcPr>
+          <w:p>
+            <w:pPr>
+              <w:cnfStyle w:val="000000000000" w:firstRow="0" w:lastRow="0" w:firstColumn="0" w:lastColumn="0" w:oddVBand="0" w:evenVBand="0" w:oddHBand="0" w:evenHBand="0" w:firstRowFirstColumn="0" w:firstRowLastColumn="0" w:lastRowFirstColumn="0" w:lastRowLastColumn="0"/>
+            </w:pPr>
+            <w:r>
+              <w:t>Must</w:t>
+            </w:r>
+          </w:p>
+        </w:tc>
+        <w:tc>
+          <w:tcPr>
+            <w:tcW w:w="1559" w:type="dxa"/>
+          </w:tcPr>
+          <w:p>
+            <w:pPr>
+              <w:cnfStyle w:val="000000000000" w:firstRow="0" w:lastRow="0" w:firstColumn="0" w:lastColumn="0" w:oddVBand="0" w:evenVBand="0" w:oddHBand="0" w:evenHBand="0" w:firstRowFirstColumn="0" w:firstRowLastColumn="0" w:lastRowFirstColumn="0" w:lastRowLastColumn="0"/>
+            </w:pPr>
+            <w:r>
+              <w:t>N/A</w:t>
+            </w:r>
+          </w:p>
+        </w:tc>
+        <w:tc>
+          <w:tcPr>
+            <w:tcW w:w="1655" w:type="dxa"/>
+          </w:tcPr>
+          <w:p>
+            <w:pPr>
+              <w:cnfStyle w:val="000000000000" w:firstRow="0" w:lastRow="0" w:firstColumn="0" w:lastColumn="0" w:oddVBand="0" w:evenVBand="0" w:oddHBand="0" w:evenHBand="0" w:firstRowFirstColumn="0" w:firstRowLastColumn="0" w:lastRowFirstColumn="0" w:lastRowLastColumn="0"/>
+            </w:pPr>
+            <w:r>
+              <w:t>Yes</w:t>
+            </w:r>
+          </w:p>
+        </w:tc>
+      </w:tr>
+      <w:tr>
+        <w:trPr>
+          <w:cnfStyle w:val="000000100000" w:firstRow="0" w:lastRow="0" w:firstColumn="0" w:lastColumn="0" w:oddVBand="0" w:evenVBand="0" w:oddHBand="1" w:evenHBand="0" w:firstRowFirstColumn="0" w:firstRowLastColumn="0" w:lastRowFirstColumn="0" w:lastRowLastColumn="0"/>
+        </w:trPr>
+        <w:tc>
+          <w:tcPr>
+            <w:cnfStyle w:val="001000000000" w:firstRow="0" w:lastRow="0" w:firstColumn="1" w:lastColumn="0" w:oddVBand="0" w:evenVBand="0" w:oddHBand="0" w:evenHBand="0" w:firstRowFirstColumn="0" w:firstRowLastColumn="0" w:lastRowFirstColumn="0" w:lastRowLastColumn="0"/>
+            <w:tcW w:w="2268" w:type="dxa"/>
+            <w:shd w:val="clear" w:color="auto" w:fill="F2F2F2" w:themeFill="background1" w:themeFillShade="F2"/>
+          </w:tcPr>
+          <w:p>
+            <w:r>
+              <w:t>Create a SIR</w:t>
+            </w:r>
+          </w:p>
+        </w:tc>
+        <w:tc>
+          <w:tcPr>
+            <w:tcW w:w="2552" w:type="dxa"/>
+          </w:tcPr>
+          <w:p>
+            <w:pPr>
+              <w:cnfStyle w:val="000000100000" w:firstRow="0" w:lastRow="0" w:firstColumn="0" w:lastColumn="0" w:oddVBand="0" w:evenVBand="0" w:oddHBand="1" w:evenHBand="0" w:firstRowFirstColumn="0" w:firstRowLastColumn="0" w:lastRowFirstColumn="0" w:lastRowLastColumn="0"/>
+            </w:pPr>
+            <w:r>
+              <w:t>User can create a SIR</w:t>
+            </w:r>
+          </w:p>
+        </w:tc>
+        <w:tc>
+          <w:tcPr>
+            <w:tcW w:w="992" w:type="dxa"/>
+          </w:tcPr>
+          <w:p>
+            <w:pPr>
+              <w:cnfStyle w:val="000000100000" w:firstRow="0" w:lastRow="0" w:firstColumn="0" w:lastColumn="0" w:oddVBand="0" w:evenVBand="0" w:oddHBand="1" w:evenHBand="0" w:firstRowFirstColumn="0" w:firstRowLastColumn="0" w:lastRowFirstColumn="0" w:lastRowLastColumn="0"/>
+            </w:pPr>
+            <w:r>
+              <w:t>Should</w:t>
+            </w:r>
+          </w:p>
+        </w:tc>
+        <w:tc>
+          <w:tcPr>
+            <w:tcW w:w="1559" w:type="dxa"/>
+          </w:tcPr>
+          <w:p>
+            <w:pPr>
+              <w:cnfStyle w:val="000000100000" w:firstRow="0" w:lastRow="0" w:firstColumn="0" w:lastColumn="0" w:oddVBand="0" w:evenVBand="0" w:oddHBand="1" w:evenHBand="0" w:firstRowFirstColumn="0" w:firstRowLastColumn="0" w:lastRowFirstColumn="0" w:lastRowLastColumn="0"/>
+            </w:pPr>
+            <w:proofErr w:type="spellStart"/>
+            <w:r>
+              <w:t>SIRTest</w:t>
+            </w:r>
+            <w:proofErr w:type="spellEnd"/>
+            <w:r>
+              <w:t>()</w:t>
+            </w:r>
+          </w:p>
+        </w:tc>
+        <w:tc>
+          <w:tcPr>
+            <w:tcW w:w="1655" w:type="dxa"/>
+          </w:tcPr>
+          <w:p>
+            <w:pPr>
+              <w:cnfStyle w:val="000000100000" w:firstRow="0" w:lastRow="0" w:firstColumn="0" w:lastColumn="0" w:oddVBand="0" w:evenVBand="0" w:oddHBand="1" w:evenHBand="0" w:firstRowFirstColumn="0" w:firstRowLastColumn="0" w:lastRowFirstColumn="0" w:lastRowLastColumn="0"/>
+            </w:pPr>
+            <w:r>
+              <w:t>Yes</w:t>
+            </w:r>
+          </w:p>
+        </w:tc>
+      </w:tr>
+      <w:tr>
+        <w:tc>
+          <w:tcPr>
+            <w:cnfStyle w:val="001000000000" w:firstRow="0" w:lastRow="0" w:firstColumn="1" w:lastColumn="0" w:oddVBand="0" w:evenVBand="0" w:oddHBand="0" w:evenHBand="0" w:firstRowFirstColumn="0" w:firstRowLastColumn="0" w:lastRowFirstColumn="0" w:lastRowLastColumn="0"/>
+            <w:tcW w:w="2268" w:type="dxa"/>
+          </w:tcPr>
+          <w:p>
+            <w:r>
+              <w:t>Replace abbreviations with full words</w:t>
+            </w:r>
+          </w:p>
+        </w:tc>
+        <w:tc>
+          <w:tcPr>
+            <w:tcW w:w="2552" w:type="dxa"/>
+          </w:tcPr>
+          <w:p>
+            <w:pPr>
+              <w:cnfStyle w:val="000000000000" w:firstRow="0" w:lastRow="0" w:firstColumn="0" w:lastColumn="0" w:oddVBand="0" w:evenVBand="0" w:oddHBand="0" w:evenHBand="0" w:firstRowFirstColumn="0" w:firstRowLastColumn="0" w:lastRowFirstColumn="0" w:lastRowLastColumn="0"/>
+            </w:pPr>
+            <w:r>
+              <w:t>Replace abbreviations like ‘LOL’ with their full version (‘Laughing out loud’ in this case) for SMS and Tweet messages.</w:t>
+            </w:r>
+          </w:p>
+        </w:tc>
+        <w:tc>
+          <w:tcPr>
+            <w:tcW w:w="992" w:type="dxa"/>
+          </w:tcPr>
+          <w:p>
+            <w:pPr>
+              <w:cnfStyle w:val="000000000000" w:firstRow="0" w:lastRow="0" w:firstColumn="0" w:lastColumn="0" w:oddVBand="0" w:evenVBand="0" w:oddHBand="0" w:evenHBand="0" w:firstRowFirstColumn="0" w:firstRowLastColumn="0" w:lastRowFirstColumn="0" w:lastRowLastColumn="0"/>
+            </w:pPr>
+            <w:r>
+              <w:t>Should</w:t>
+            </w:r>
+          </w:p>
+        </w:tc>
+        <w:tc>
+          <w:tcPr>
+            <w:tcW w:w="1559" w:type="dxa"/>
+          </w:tcPr>
+          <w:p>
+            <w:pPr>
+              <w:cnfStyle w:val="000000000000" w:firstRow="0" w:lastRow="0" w:firstColumn="0" w:lastColumn="0" w:oddVBand="0" w:evenVBand="0" w:oddHBand="0" w:evenHBand="0" w:firstRowFirstColumn="0" w:firstRowLastColumn="0" w:lastRowFirstColumn="0" w:lastRowLastColumn="0"/>
+            </w:pPr>
+            <w:proofErr w:type="spellStart"/>
+            <w:r>
+              <w:t>keywordTest</w:t>
+            </w:r>
+            <w:proofErr w:type="spellEnd"/>
+            <w:r>
+              <w:t>()</w:t>
+            </w:r>
+          </w:p>
+        </w:tc>
+        <w:tc>
+          <w:tcPr>
+            <w:tcW w:w="1655" w:type="dxa"/>
+          </w:tcPr>
+          <w:p>
+            <w:pPr>
+              <w:cnfStyle w:val="000000000000" w:firstRow="0" w:lastRow="0" w:firstColumn="0" w:lastColumn="0" w:oddVBand="0" w:evenVBand="0" w:oddHBand="0" w:evenHBand="0" w:firstRowFirstColumn="0" w:firstRowLastColumn="0" w:lastRowFirstColumn="0" w:lastRowLastColumn="0"/>
+            </w:pPr>
+            <w:r>
+              <w:t>Yes</w:t>
+            </w:r>
+          </w:p>
+        </w:tc>
+      </w:tr>
+      <w:tr>
+        <w:trPr>
+          <w:cnfStyle w:val="000000100000" w:firstRow="0" w:lastRow="0" w:firstColumn="0" w:lastColumn="0" w:oddVBand="0" w:evenVBand="0" w:oddHBand="1" w:evenHBand="0" w:firstRowFirstColumn="0" w:firstRowLastColumn="0" w:lastRowFirstColumn="0" w:lastRowLastColumn="0"/>
+        </w:trPr>
+        <w:tc>
+          <w:tcPr>
+            <w:cnfStyle w:val="001000000000" w:firstRow="0" w:lastRow="0" w:firstColumn="1" w:lastColumn="0" w:oddVBand="0" w:evenVBand="0" w:oddHBand="0" w:evenHBand="0" w:firstRowFirstColumn="0" w:firstRowLastColumn="0" w:lastRowFirstColumn="0" w:lastRowLastColumn="0"/>
+            <w:tcW w:w="2268" w:type="dxa"/>
+            <w:shd w:val="clear" w:color="auto" w:fill="F2F2F2" w:themeFill="background1" w:themeFillShade="F2"/>
+          </w:tcPr>
+          <w:p>
+            <w:r>
+              <w:t>Remove URLs from Emails</w:t>
+            </w:r>
+          </w:p>
+        </w:tc>
+        <w:tc>
+          <w:tcPr>
+            <w:tcW w:w="2552" w:type="dxa"/>
+          </w:tcPr>
+          <w:p>
+            <w:pPr>
+              <w:cnfStyle w:val="000000100000" w:firstRow="0" w:lastRow="0" w:firstColumn="0" w:lastColumn="0" w:oddVBand="0" w:evenVBand="0" w:oddHBand="1" w:evenHBand="0" w:firstRowFirstColumn="0" w:firstRowLastColumn="0" w:lastRowFirstColumn="0" w:lastRowLastColumn="0"/>
+            </w:pPr>
+            <w:r>
+              <w:t>URLs in Email messages should be replaced with ‘&lt;URL Quarantined&gt;’</w:t>
+            </w:r>
+          </w:p>
+        </w:tc>
+        <w:tc>
+          <w:tcPr>
+            <w:tcW w:w="992" w:type="dxa"/>
+          </w:tcPr>
+          <w:p>
+            <w:pPr>
+              <w:cnfStyle w:val="000000100000" w:firstRow="0" w:lastRow="0" w:firstColumn="0" w:lastColumn="0" w:oddVBand="0" w:evenVBand="0" w:oddHBand="1" w:evenHBand="0" w:firstRowFirstColumn="0" w:firstRowLastColumn="0" w:lastRowFirstColumn="0" w:lastRowLastColumn="0"/>
+            </w:pPr>
+            <w:r>
+              <w:t>Should</w:t>
+            </w:r>
+          </w:p>
+        </w:tc>
+        <w:tc>
+          <w:tcPr>
+            <w:tcW w:w="1559" w:type="dxa"/>
+          </w:tcPr>
+          <w:p>
+            <w:pPr>
+              <w:cnfStyle w:val="000000100000" w:firstRow="0" w:lastRow="0" w:firstColumn="0" w:lastColumn="0" w:oddVBand="0" w:evenVBand="0" w:oddHBand="1" w:evenHBand="0" w:firstRowFirstColumn="0" w:firstRowLastColumn="0" w:lastRowFirstColumn="0" w:lastRowLastColumn="0"/>
+            </w:pPr>
+            <w:proofErr w:type="spellStart"/>
+            <w:r>
+              <w:t>URLTest</w:t>
+            </w:r>
+            <w:proofErr w:type="spellEnd"/>
+            <w:r>
+              <w:t>()</w:t>
+            </w:r>
+          </w:p>
+        </w:tc>
+        <w:tc>
+          <w:tcPr>
+            <w:tcW w:w="1655" w:type="dxa"/>
+          </w:tcPr>
+          <w:p>
+            <w:pPr>
+              <w:cnfStyle w:val="000000100000" w:firstRow="0" w:lastRow="0" w:firstColumn="0" w:lastColumn="0" w:oddVBand="0" w:evenVBand="0" w:oddHBand="1" w:evenHBand="0" w:firstRowFirstColumn="0" w:firstRowLastColumn="0" w:lastRowFirstColumn="0" w:lastRowLastColumn="0"/>
+            </w:pPr>
+            <w:r>
+              <w:t>Yes</w:t>
+            </w:r>
+          </w:p>
+        </w:tc>
+      </w:tr>
+      <w:tr>
+        <w:tc>
+          <w:tcPr>
+            <w:cnfStyle w:val="001000000000" w:firstRow="0" w:lastRow="0" w:firstColumn="1" w:lastColumn="0" w:oddVBand="0" w:evenVBand="0" w:oddHBand="0" w:evenHBand="0" w:firstRowFirstColumn="0" w:firstRowLastColumn="0" w:lastRowFirstColumn="0" w:lastRowLastColumn="0"/>
+            <w:tcW w:w="2268" w:type="dxa"/>
+          </w:tcPr>
+          <w:p>
+            <w:r>
+              <w:t>View processed message</w:t>
+            </w:r>
+          </w:p>
+        </w:tc>
+        <w:tc>
+          <w:tcPr>
+            <w:tcW w:w="2552" w:type="dxa"/>
+          </w:tcPr>
+          <w:p>
+            <w:pPr>
+              <w:cnfStyle w:val="000000000000" w:firstRow="0" w:lastRow="0" w:firstColumn="0" w:lastColumn="0" w:oddVBand="0" w:evenVBand="0" w:oddHBand="0" w:evenHBand="0" w:firstRowFirstColumn="0" w:firstRowLastColumn="0" w:lastRowFirstColumn="0" w:lastRowLastColumn="0"/>
+            </w:pPr>
+            <w:r>
+              <w:t>User can view the message</w:t>
+            </w:r>
+          </w:p>
+        </w:tc>
+        <w:tc>
+          <w:tcPr>
+            <w:tcW w:w="992" w:type="dxa"/>
+          </w:tcPr>
+          <w:p>
+            <w:pPr>
+              <w:cnfStyle w:val="000000000000" w:firstRow="0" w:lastRow="0" w:firstColumn="0" w:lastColumn="0" w:oddVBand="0" w:evenVBand="0" w:oddHBand="0" w:evenHBand="0" w:firstRowFirstColumn="0" w:firstRowLastColumn="0" w:lastRowFirstColumn="0" w:lastRowLastColumn="0"/>
+            </w:pPr>
+            <w:r>
+              <w:t>Should</w:t>
+            </w:r>
+          </w:p>
+        </w:tc>
+        <w:tc>
+          <w:tcPr>
+            <w:tcW w:w="1559" w:type="dxa"/>
+          </w:tcPr>
+          <w:p>
+            <w:pPr>
+              <w:cnfStyle w:val="000000000000" w:firstRow="0" w:lastRow="0" w:firstColumn="0" w:lastColumn="0" w:oddVBand="0" w:evenVBand="0" w:oddHBand="0" w:evenHBand="0" w:firstRowFirstColumn="0" w:firstRowLastColumn="0" w:lastRowFirstColumn="0" w:lastRowLastColumn="0"/>
+            </w:pPr>
+            <w:r>
+              <w:t>N/A</w:t>
+            </w:r>
+          </w:p>
+        </w:tc>
+        <w:tc>
+          <w:tcPr>
+            <w:tcW w:w="1655" w:type="dxa"/>
+          </w:tcPr>
+          <w:p>
+            <w:pPr>
+              <w:cnfStyle w:val="000000000000" w:firstRow="0" w:lastRow="0" w:firstColumn="0" w:lastColumn="0" w:oddVBand="0" w:evenVBand="0" w:oddHBand="0" w:evenHBand="0" w:firstRowFirstColumn="0" w:firstRowLastColumn="0" w:lastRowFirstColumn="0" w:lastRowLastColumn="0"/>
+            </w:pPr>
+            <w:r>
+              <w:t>Yes</w:t>
+            </w:r>
+          </w:p>
+        </w:tc>
+      </w:tr>
+      <w:tr>
+        <w:trPr>
+          <w:cnfStyle w:val="000000100000" w:firstRow="0" w:lastRow="0" w:firstColumn="0" w:lastColumn="0" w:oddVBand="0" w:evenVBand="0" w:oddHBand="1" w:evenHBand="0" w:firstRowFirstColumn="0" w:firstRowLastColumn="0" w:lastRowFirstColumn="0" w:lastRowLastColumn="0"/>
+        </w:trPr>
+        <w:tc>
+          <w:tcPr>
+            <w:cnfStyle w:val="001000000000" w:firstRow="0" w:lastRow="0" w:firstColumn="1" w:lastColumn="0" w:oddVBand="0" w:evenVBand="0" w:oddHBand="0" w:evenHBand="0" w:firstRowFirstColumn="0" w:firstRowLastColumn="0" w:lastRowFirstColumn="0" w:lastRowLastColumn="0"/>
+            <w:tcW w:w="2268" w:type="dxa"/>
+            <w:shd w:val="clear" w:color="auto" w:fill="F2F2F2" w:themeFill="background1" w:themeFillShade="F2"/>
+          </w:tcPr>
+          <w:p>
+            <w:r>
+              <w:t>Output the processed message to JSON file</w:t>
+            </w:r>
+          </w:p>
+        </w:tc>
+        <w:tc>
+          <w:tcPr>
+            <w:tcW w:w="2552" w:type="dxa"/>
+          </w:tcPr>
+          <w:p>
+            <w:pPr>
+              <w:cnfStyle w:val="000000100000" w:firstRow="0" w:lastRow="0" w:firstColumn="0" w:lastColumn="0" w:oddVBand="0" w:evenVBand="0" w:oddHBand="1" w:evenHBand="0" w:firstRowFirstColumn="0" w:firstRowLastColumn="0" w:lastRowFirstColumn="0" w:lastRowLastColumn="0"/>
+            </w:pPr>
+            <w:r>
+              <w:t>The message must be written as an entry in a JSON file after processing</w:t>
+            </w:r>
+          </w:p>
+        </w:tc>
+        <w:tc>
+          <w:tcPr>
+            <w:tcW w:w="992" w:type="dxa"/>
+          </w:tcPr>
+          <w:p>
+            <w:pPr>
+              <w:cnfStyle w:val="000000100000" w:firstRow="0" w:lastRow="0" w:firstColumn="0" w:lastColumn="0" w:oddVBand="0" w:evenVBand="0" w:oddHBand="1" w:evenHBand="0" w:firstRowFirstColumn="0" w:firstRowLastColumn="0" w:lastRowFirstColumn="0" w:lastRowLastColumn="0"/>
+            </w:pPr>
+            <w:r>
+              <w:t>Should</w:t>
+            </w:r>
+          </w:p>
+        </w:tc>
+        <w:tc>
+          <w:tcPr>
+            <w:tcW w:w="1559" w:type="dxa"/>
+          </w:tcPr>
+          <w:p>
+            <w:pPr>
+              <w:cnfStyle w:val="000000100000" w:firstRow="0" w:lastRow="0" w:firstColumn="0" w:lastColumn="0" w:oddVBand="0" w:evenVBand="0" w:oddHBand="1" w:evenHBand="0" w:firstRowFirstColumn="0" w:firstRowLastColumn="0" w:lastRowFirstColumn="0" w:lastRowLastColumn="0"/>
+            </w:pPr>
+            <w:proofErr w:type="spellStart"/>
+            <w:r>
+              <w:t>JSONOutTest</w:t>
+            </w:r>
+            <w:proofErr w:type="spellEnd"/>
+            <w:r>
+              <w:t>()</w:t>
+            </w:r>
+          </w:p>
+        </w:tc>
+        <w:tc>
+          <w:tcPr>
+            <w:tcW w:w="1655" w:type="dxa"/>
+          </w:tcPr>
+          <w:p>
+            <w:pPr>
+              <w:cnfStyle w:val="000000100000" w:firstRow="0" w:lastRow="0" w:firstColumn="0" w:lastColumn="0" w:oddVBand="0" w:evenVBand="0" w:oddHBand="1" w:evenHBand="0" w:firstRowFirstColumn="0" w:firstRowLastColumn="0" w:lastRowFirstColumn="0" w:lastRowLastColumn="0"/>
+            </w:pPr>
+            <w:r>
+              <w:t>Yes</w:t>
+            </w:r>
+          </w:p>
+        </w:tc>
+      </w:tr>
+      <w:tr>
+        <w:tc>
+          <w:tcPr>
+            <w:cnfStyle w:val="001000000000" w:firstRow="0" w:lastRow="0" w:firstColumn="1" w:lastColumn="0" w:oddVBand="0" w:evenVBand="0" w:oddHBand="0" w:evenHBand="0" w:firstRowFirstColumn="0" w:firstRowLastColumn="0" w:lastRowFirstColumn="0" w:lastRowLastColumn="0"/>
+            <w:tcW w:w="2268" w:type="dxa"/>
+          </w:tcPr>
+          <w:p>
+            <w:r>
+              <w:t>Create and show a list of SIRs, quarantined URLs, hashtags and mentions</w:t>
+            </w:r>
+          </w:p>
+        </w:tc>
+        <w:tc>
+          <w:tcPr>
+            <w:tcW w:w="2552" w:type="dxa"/>
+          </w:tcPr>
+          <w:p>
+            <w:pPr>
+              <w:cnfStyle w:val="000000000000" w:firstRow="0" w:lastRow="0" w:firstColumn="0" w:lastColumn="0" w:oddVBand="0" w:evenVBand="0" w:oddHBand="0" w:evenHBand="0" w:firstRowFirstColumn="0" w:firstRowLastColumn="0" w:lastRowFirstColumn="0" w:lastRowLastColumn="0"/>
+            </w:pPr>
+            <w:r>
+              <w:t>All SIRs, quarantined URLs, hashtags and mentions used in the current message session should be shown on screen at the end of the session</w:t>
+            </w:r>
+          </w:p>
+        </w:tc>
+        <w:tc>
+          <w:tcPr>
+            <w:tcW w:w="992" w:type="dxa"/>
+          </w:tcPr>
+          <w:p>
+            <w:pPr>
+              <w:cnfStyle w:val="000000000000" w:firstRow="0" w:lastRow="0" w:firstColumn="0" w:lastColumn="0" w:oddVBand="0" w:evenVBand="0" w:oddHBand="0" w:evenHBand="0" w:firstRowFirstColumn="0" w:firstRowLastColumn="0" w:lastRowFirstColumn="0" w:lastRowLastColumn="0"/>
+            </w:pPr>
+            <w:r>
+              <w:t>Could</w:t>
+            </w:r>
+          </w:p>
+        </w:tc>
+        <w:tc>
+          <w:tcPr>
+            <w:tcW w:w="1559" w:type="dxa"/>
+          </w:tcPr>
+          <w:p>
+            <w:pPr>
+              <w:cnfStyle w:val="000000000000" w:firstRow="0" w:lastRow="0" w:firstColumn="0" w:lastColumn="0" w:oddVBand="0" w:evenVBand="0" w:oddHBand="0" w:evenHBand="0" w:firstRowFirstColumn="0" w:firstRowLastColumn="0" w:lastRowFirstColumn="0" w:lastRowLastColumn="0"/>
+              <w:rPr>
+                <w:color w:val="FF0000"/>
+                <w:highlight w:val="yellow"/>
+              </w:rPr>
+            </w:pPr>
+          </w:p>
+        </w:tc>
+        <w:tc>
+          <w:tcPr>
+            <w:tcW w:w="1655" w:type="dxa"/>
+          </w:tcPr>
+          <w:p>
+            <w:pPr>
+              <w:cnfStyle w:val="000000000000" w:firstRow="0" w:lastRow="0" w:firstColumn="0" w:lastColumn="0" w:oddVBand="0" w:evenVBand="0" w:oddHBand="0" w:evenHBand="0" w:firstRowFirstColumn="0" w:firstRowLastColumn="0" w:lastRowFirstColumn="0" w:lastRowLastColumn="0"/>
+            </w:pPr>
+            <w:r>
+              <w:rPr>
+                <w:color w:val="FF0000"/>
+                <w:highlight w:val="yellow"/>
+              </w:rPr>
+              <w:t>NO</w:t>
+            </w:r>
+          </w:p>
+        </w:tc>
+      </w:tr>
+      <w:tr>
+        <w:trPr>
+          <w:cnfStyle w:val="000000100000" w:firstRow="0" w:lastRow="0" w:firstColumn="0" w:lastColumn="0" w:oddVBand="0" w:evenVBand="0" w:oddHBand="1" w:evenHBand="0" w:firstRowFirstColumn="0" w:firstRowLastColumn="0" w:lastRowFirstColumn="0" w:lastRowLastColumn="0"/>
+        </w:trPr>
+        <w:tc>
+          <w:tcPr>
+            <w:cnfStyle w:val="001000000000" w:firstRow="0" w:lastRow="0" w:firstColumn="1" w:lastColumn="0" w:oddVBand="0" w:evenVBand="0" w:oddHBand="0" w:evenHBand="0" w:firstRowFirstColumn="0" w:firstRowLastColumn="0" w:lastRowFirstColumn="0" w:lastRowLastColumn="0"/>
+            <w:tcW w:w="2268" w:type="dxa"/>
+            <w:shd w:val="clear" w:color="auto" w:fill="F2F2F2" w:themeFill="background1" w:themeFillShade="F2"/>
+          </w:tcPr>
+          <w:p>
+            <w:r>
+              <w:t>Load input from file</w:t>
+            </w:r>
+          </w:p>
+        </w:tc>
+        <w:tc>
+          <w:tcPr>
+            <w:tcW w:w="2552" w:type="dxa"/>
+          </w:tcPr>
+          <w:p>
+            <w:pPr>
+              <w:cnfStyle w:val="000000100000" w:firstRow="0" w:lastRow="0" w:firstColumn="0" w:lastColumn="0" w:oddVBand="0" w:evenVBand="0" w:oddHBand="1" w:evenHBand="0" w:firstRowFirstColumn="0" w:firstRowLastColumn="0" w:lastRowFirstColumn="0" w:lastRowLastColumn="0"/>
+            </w:pPr>
+            <w:r>
+              <w:t>Ideally, the system should be able to load input from a file</w:t>
+            </w:r>
+          </w:p>
+        </w:tc>
+        <w:tc>
+          <w:tcPr>
+            <w:tcW w:w="992" w:type="dxa"/>
+          </w:tcPr>
+          <w:p>
+            <w:pPr>
+              <w:cnfStyle w:val="000000100000" w:firstRow="0" w:lastRow="0" w:firstColumn="0" w:lastColumn="0" w:oddVBand="0" w:evenVBand="0" w:oddHBand="1" w:evenHBand="0" w:firstRowFirstColumn="0" w:firstRowLastColumn="0" w:lastRowFirstColumn="0" w:lastRowLastColumn="0"/>
+            </w:pPr>
+            <w:r>
+              <w:t>Should</w:t>
+            </w:r>
+          </w:p>
+        </w:tc>
+        <w:tc>
+          <w:tcPr>
+            <w:tcW w:w="1559" w:type="dxa"/>
+          </w:tcPr>
+          <w:p>
+            <w:pPr>
+              <w:cnfStyle w:val="000000100000" w:firstRow="0" w:lastRow="0" w:firstColumn="0" w:lastColumn="0" w:oddVBand="0" w:evenVBand="0" w:oddHBand="1" w:evenHBand="0" w:firstRowFirstColumn="0" w:firstRowLastColumn="0" w:lastRowFirstColumn="0" w:lastRowLastColumn="0"/>
+              <w:rPr>
+                <w:color w:val="FF0000"/>
+                <w:highlight w:val="yellow"/>
+              </w:rPr>
+            </w:pPr>
+          </w:p>
+        </w:tc>
+        <w:tc>
+          <w:tcPr>
+            <w:tcW w:w="1655" w:type="dxa"/>
+          </w:tcPr>
+          <w:p>
+            <w:pPr>
+              <w:cnfStyle w:val="000000100000" w:firstRow="0" w:lastRow="0" w:firstColumn="0" w:lastColumn="0" w:oddVBand="0" w:evenVBand="0" w:oddHBand="1" w:evenHBand="0" w:firstRowFirstColumn="0" w:firstRowLastColumn="0" w:lastRowFirstColumn="0" w:lastRowLastColumn="0"/>
+            </w:pPr>
+            <w:r>
+              <w:rPr>
+                <w:color w:val="FF0000"/>
+                <w:highlight w:val="yellow"/>
+              </w:rPr>
+              <w:t>NO</w:t>
+            </w:r>
+          </w:p>
+        </w:tc>
+      </w:tr>
+    </w:tbl>
+    <w:p/>
+    <w:p/>
+    <w:p/>
+    <w:p/>
+    <w:p/>
+    <w:p/>
+    <w:p/>
+    <w:p/>
+    <w:p/>
+    <w:p/>
     <w:tbl>
       <w:tblPr>
         <w:tblStyle w:val="PlainTable5"/>
@@ -9,10 +886,11 @@
         <w:tblLook w:val="04A0" w:firstRow="1" w:lastRow="0" w:firstColumn="1" w:lastColumn="0" w:noHBand="0" w:noVBand="1"/>
       </w:tblPr>
       <w:tblGrid>
-        <w:gridCol w:w="2453"/>
-        <w:gridCol w:w="2391"/>
-        <w:gridCol w:w="2233"/>
-        <w:gridCol w:w="1949"/>
+        <w:gridCol w:w="2011"/>
+        <w:gridCol w:w="3114"/>
+        <w:gridCol w:w="969"/>
+        <w:gridCol w:w="1379"/>
+        <w:gridCol w:w="1553"/>
       </w:tblGrid>
       <w:tr>
         <w:trPr>
@@ -21,9 +899,13 @@
         <w:tc>
           <w:tcPr>
             <w:cnfStyle w:val="001000000100" w:firstRow="0" w:lastRow="0" w:firstColumn="1" w:lastColumn="0" w:oddVBand="0" w:evenVBand="0" w:oddHBand="0" w:evenHBand="0" w:firstRowFirstColumn="1" w:firstRowLastColumn="0" w:lastRowFirstColumn="0" w:lastRowLastColumn="0"/>
-            <w:tcW w:w="2453" w:type="dxa"/>
-          </w:tcPr>
-          <w:p>
+            <w:tcW w:w="2011" w:type="dxa"/>
+          </w:tcPr>
+          <w:p>
+            <w:r>
+              <w:lastRenderedPageBreak/>
+              <w:t>Non-</w:t>
+            </w:r>
             <w:r>
               <w:t>Functional Requirement</w:t>
             </w:r>
@@ -31,7 +913,7 @@
         </w:tc>
         <w:tc>
           <w:tcPr>
-            <w:tcW w:w="2391" w:type="dxa"/>
+            <w:tcW w:w="3114" w:type="dxa"/>
           </w:tcPr>
           <w:p>
             <w:pPr>
@@ -44,7 +926,7 @@
         </w:tc>
         <w:tc>
           <w:tcPr>
-            <w:tcW w:w="2233" w:type="dxa"/>
+            <w:tcW w:w="969" w:type="dxa"/>
           </w:tcPr>
           <w:p>
             <w:pPr>
@@ -57,7 +939,20 @@
         </w:tc>
         <w:tc>
           <w:tcPr>
-            <w:tcW w:w="1949" w:type="dxa"/>
+            <w:tcW w:w="1379" w:type="dxa"/>
+          </w:tcPr>
+          <w:p>
+            <w:pPr>
+              <w:cnfStyle w:val="100000000000" w:firstRow="1" w:lastRow="0" w:firstColumn="0" w:lastColumn="0" w:oddVBand="0" w:evenVBand="0" w:oddHBand="0" w:evenHBand="0" w:firstRowFirstColumn="0" w:firstRowLastColumn="0" w:lastRowFirstColumn="0" w:lastRowLastColumn="0"/>
+            </w:pPr>
+            <w:r>
+              <w:t>Test</w:t>
+            </w:r>
+          </w:p>
+        </w:tc>
+        <w:tc>
+          <w:tcPr>
+            <w:tcW w:w="1553" w:type="dxa"/>
           </w:tcPr>
           <w:p>
             <w:pPr>
@@ -76,51 +971,65 @@
         <w:tc>
           <w:tcPr>
             <w:cnfStyle w:val="001000000000" w:firstRow="0" w:lastRow="0" w:firstColumn="1" w:lastColumn="0" w:oddVBand="0" w:evenVBand="0" w:oddHBand="0" w:evenHBand="0" w:firstRowFirstColumn="0" w:firstRowLastColumn="0" w:lastRowFirstColumn="0" w:lastRowLastColumn="0"/>
-            <w:tcW w:w="2453" w:type="dxa"/>
+            <w:tcW w:w="2011" w:type="dxa"/>
             <w:shd w:val="clear" w:color="auto" w:fill="F2F2F2" w:themeFill="background1" w:themeFillShade="F2"/>
           </w:tcPr>
           <w:p>
             <w:r>
-              <w:t>Create a SMS</w:t>
-            </w:r>
-          </w:p>
-        </w:tc>
-        <w:tc>
-          <w:tcPr>
-            <w:tcW w:w="2391" w:type="dxa"/>
-          </w:tcPr>
-          <w:p>
-            <w:pPr>
-              <w:cnfStyle w:val="000000100000" w:firstRow="0" w:lastRow="0" w:firstColumn="0" w:lastColumn="0" w:oddVBand="0" w:evenVBand="0" w:oddHBand="1" w:evenHBand="0" w:firstRowFirstColumn="0" w:firstRowLastColumn="0" w:lastRowFirstColumn="0" w:lastRowLastColumn="0"/>
-            </w:pPr>
-            <w:r>
-              <w:t>User can create a SMS message</w:t>
-            </w:r>
-          </w:p>
-        </w:tc>
-        <w:tc>
-          <w:tcPr>
-            <w:tcW w:w="2233" w:type="dxa"/>
-          </w:tcPr>
-          <w:p>
-            <w:pPr>
-              <w:cnfStyle w:val="000000100000" w:firstRow="0" w:lastRow="0" w:firstColumn="0" w:lastColumn="0" w:oddVBand="0" w:evenVBand="0" w:oddHBand="1" w:evenHBand="0" w:firstRowFirstColumn="0" w:firstRowLastColumn="0" w:lastRowFirstColumn="0" w:lastRowLastColumn="0"/>
-            </w:pPr>
-            <w:r>
-              <w:t>Must</w:t>
-            </w:r>
-          </w:p>
-        </w:tc>
-        <w:tc>
-          <w:tcPr>
-            <w:tcW w:w="1949" w:type="dxa"/>
-          </w:tcPr>
-          <w:p>
-            <w:pPr>
-              <w:cnfStyle w:val="000000100000" w:firstRow="0" w:lastRow="0" w:firstColumn="0" w:lastColumn="0" w:oddVBand="0" w:evenVBand="0" w:oddHBand="1" w:evenHBand="0" w:firstRowFirstColumn="0" w:firstRowLastColumn="0" w:lastRowFirstColumn="0" w:lastRowLastColumn="0"/>
-            </w:pPr>
-            <w:r>
-              <w:t>Yes</w:t>
+              <w:t>Message IDs consist of a letter followed by 9 digits</w:t>
+            </w:r>
+          </w:p>
+        </w:tc>
+        <w:tc>
+          <w:tcPr>
+            <w:tcW w:w="3114" w:type="dxa"/>
+          </w:tcPr>
+          <w:p>
+            <w:pPr>
+              <w:cnfStyle w:val="000000100000" w:firstRow="0" w:lastRow="0" w:firstColumn="0" w:lastColumn="0" w:oddVBand="0" w:evenVBand="0" w:oddHBand="1" w:evenHBand="0" w:firstRowFirstColumn="0" w:firstRowLastColumn="0" w:lastRowFirstColumn="0" w:lastRowLastColumn="0"/>
+            </w:pPr>
+            <w:r>
+              <w:t>The letter should be S for SMS, E for Email or T for Tweet.</w:t>
+            </w:r>
+          </w:p>
+        </w:tc>
+        <w:tc>
+          <w:tcPr>
+            <w:tcW w:w="969" w:type="dxa"/>
+          </w:tcPr>
+          <w:p>
+            <w:pPr>
+              <w:cnfStyle w:val="000000100000" w:firstRow="0" w:lastRow="0" w:firstColumn="0" w:lastColumn="0" w:oddVBand="0" w:evenVBand="0" w:oddHBand="1" w:evenHBand="0" w:firstRowFirstColumn="0" w:firstRowLastColumn="0" w:lastRowFirstColumn="0" w:lastRowLastColumn="0"/>
+            </w:pPr>
+            <w:r>
+              <w:t>Should</w:t>
+            </w:r>
+          </w:p>
+        </w:tc>
+        <w:tc>
+          <w:tcPr>
+            <w:tcW w:w="1379" w:type="dxa"/>
+          </w:tcPr>
+          <w:p>
+            <w:pPr>
+              <w:cnfStyle w:val="000000100000" w:firstRow="0" w:lastRow="0" w:firstColumn="0" w:lastColumn="0" w:oddVBand="0" w:evenVBand="0" w:oddHBand="1" w:evenHBand="0" w:firstRowFirstColumn="0" w:firstRowLastColumn="0" w:lastRowFirstColumn="0" w:lastRowLastColumn="0"/>
+            </w:pPr>
+          </w:p>
+        </w:tc>
+        <w:tc>
+          <w:tcPr>
+            <w:tcW w:w="1553" w:type="dxa"/>
+          </w:tcPr>
+          <w:p>
+            <w:pPr>
+              <w:cnfStyle w:val="000000100000" w:firstRow="0" w:lastRow="0" w:firstColumn="0" w:lastColumn="0" w:oddVBand="0" w:evenVBand="0" w:oddHBand="1" w:evenHBand="0" w:firstRowFirstColumn="0" w:firstRowLastColumn="0" w:lastRowFirstColumn="0" w:lastRowLastColumn="0"/>
+            </w:pPr>
+            <w:r>
+              <w:rPr>
+                <w:color w:val="FF0000"/>
+                <w:highlight w:val="yellow"/>
+              </w:rPr>
+              <w:t>NO</w:t>
             </w:r>
           </w:p>
         </w:tc>
@@ -129,50 +1038,71 @@
         <w:tc>
           <w:tcPr>
             <w:cnfStyle w:val="001000000000" w:firstRow="0" w:lastRow="0" w:firstColumn="1" w:lastColumn="0" w:oddVBand="0" w:evenVBand="0" w:oddHBand="0" w:evenHBand="0" w:firstRowFirstColumn="0" w:firstRowLastColumn="0" w:lastRowFirstColumn="0" w:lastRowLastColumn="0"/>
-            <w:tcW w:w="2453" w:type="dxa"/>
-          </w:tcPr>
-          <w:p>
-            <w:r>
-              <w:t>Create a Tweet</w:t>
-            </w:r>
-          </w:p>
-        </w:tc>
-        <w:tc>
-          <w:tcPr>
-            <w:tcW w:w="2391" w:type="dxa"/>
-          </w:tcPr>
-          <w:p>
-            <w:pPr>
-              <w:cnfStyle w:val="000000000000" w:firstRow="0" w:lastRow="0" w:firstColumn="0" w:lastColumn="0" w:oddVBand="0" w:evenVBand="0" w:oddHBand="0" w:evenHBand="0" w:firstRowFirstColumn="0" w:firstRowLastColumn="0" w:lastRowFirstColumn="0" w:lastRowLastColumn="0"/>
-            </w:pPr>
-            <w:r>
-              <w:t>User can create a Tweet</w:t>
-            </w:r>
-          </w:p>
-        </w:tc>
-        <w:tc>
-          <w:tcPr>
-            <w:tcW w:w="2233" w:type="dxa"/>
-          </w:tcPr>
-          <w:p>
-            <w:pPr>
-              <w:cnfStyle w:val="000000000000" w:firstRow="0" w:lastRow="0" w:firstColumn="0" w:lastColumn="0" w:oddVBand="0" w:evenVBand="0" w:oddHBand="0" w:evenHBand="0" w:firstRowFirstColumn="0" w:firstRowLastColumn="0" w:lastRowFirstColumn="0" w:lastRowLastColumn="0"/>
-            </w:pPr>
-            <w:r>
-              <w:t>Must</w:t>
-            </w:r>
-          </w:p>
-        </w:tc>
-        <w:tc>
-          <w:tcPr>
-            <w:tcW w:w="1949" w:type="dxa"/>
-          </w:tcPr>
-          <w:p>
-            <w:pPr>
-              <w:cnfStyle w:val="000000000000" w:firstRow="0" w:lastRow="0" w:firstColumn="0" w:lastColumn="0" w:oddVBand="0" w:evenVBand="0" w:oddHBand="0" w:evenHBand="0" w:firstRowFirstColumn="0" w:firstRowLastColumn="0" w:lastRowFirstColumn="0" w:lastRowLastColumn="0"/>
-            </w:pPr>
-            <w:r>
-              <w:t>Yes</w:t>
+            <w:tcW w:w="2011" w:type="dxa"/>
+          </w:tcPr>
+          <w:p>
+            <w:r>
+              <w:t>Message IDs should be unique</w:t>
+            </w:r>
+          </w:p>
+        </w:tc>
+        <w:tc>
+          <w:tcPr>
+            <w:tcW w:w="3114" w:type="dxa"/>
+          </w:tcPr>
+          <w:p>
+            <w:pPr>
+              <w:cnfStyle w:val="000000000000" w:firstRow="0" w:lastRow="0" w:firstColumn="0" w:lastColumn="0" w:oddVBand="0" w:evenVBand="0" w:oddHBand="0" w:evenHBand="0" w:firstRowFirstColumn="0" w:firstRowLastColumn="0" w:lastRowFirstColumn="0" w:lastRowLastColumn="0"/>
+            </w:pPr>
+            <w:r>
+              <w:t>A unique ID allows the message to be uniquely identified.</w:t>
+            </w:r>
+          </w:p>
+        </w:tc>
+        <w:tc>
+          <w:tcPr>
+            <w:tcW w:w="969" w:type="dxa"/>
+          </w:tcPr>
+          <w:p>
+            <w:pPr>
+              <w:cnfStyle w:val="000000000000" w:firstRow="0" w:lastRow="0" w:firstColumn="0" w:lastColumn="0" w:oddVBand="0" w:evenVBand="0" w:oddHBand="0" w:evenHBand="0" w:firstRowFirstColumn="0" w:firstRowLastColumn="0" w:lastRowFirstColumn="0" w:lastRowLastColumn="0"/>
+            </w:pPr>
+            <w:r>
+              <w:t>Should</w:t>
+            </w:r>
+          </w:p>
+        </w:tc>
+        <w:tc>
+          <w:tcPr>
+            <w:tcW w:w="1379" w:type="dxa"/>
+          </w:tcPr>
+          <w:p>
+            <w:pPr>
+              <w:cnfStyle w:val="000000000000" w:firstRow="0" w:lastRow="0" w:firstColumn="0" w:lastColumn="0" w:oddVBand="0" w:evenVBand="0" w:oddHBand="0" w:evenHBand="0" w:firstRowFirstColumn="0" w:firstRowLastColumn="0" w:lastRowFirstColumn="0" w:lastRowLastColumn="0"/>
+              <w:rPr>
+                <w:color w:val="FF0000"/>
+                <w:highlight w:val="yellow"/>
+              </w:rPr>
+            </w:pPr>
+          </w:p>
+        </w:tc>
+        <w:tc>
+          <w:tcPr>
+            <w:tcW w:w="1553" w:type="dxa"/>
+          </w:tcPr>
+          <w:p>
+            <w:pPr>
+              <w:cnfStyle w:val="000000000000" w:firstRow="0" w:lastRow="0" w:firstColumn="0" w:lastColumn="0" w:oddVBand="0" w:evenVBand="0" w:oddHBand="0" w:evenHBand="0" w:firstRowFirstColumn="0" w:firstRowLastColumn="0" w:lastRowFirstColumn="0" w:lastRowLastColumn="0"/>
+              <w:rPr>
+                <w:highlight w:val="yellow"/>
+              </w:rPr>
+            </w:pPr>
+            <w:r>
+              <w:rPr>
+                <w:color w:val="FF0000"/>
+                <w:highlight w:val="yellow"/>
+              </w:rPr>
+              <w:t>NO</w:t>
             </w:r>
           </w:p>
         </w:tc>
@@ -184,44 +1114,54 @@
         <w:tc>
           <w:tcPr>
             <w:cnfStyle w:val="001000000000" w:firstRow="0" w:lastRow="0" w:firstColumn="1" w:lastColumn="0" w:oddVBand="0" w:evenVBand="0" w:oddHBand="0" w:evenHBand="0" w:firstRowFirstColumn="0" w:firstRowLastColumn="0" w:lastRowFirstColumn="0" w:lastRowLastColumn="0"/>
-            <w:tcW w:w="2453" w:type="dxa"/>
+            <w:tcW w:w="2011" w:type="dxa"/>
             <w:shd w:val="clear" w:color="auto" w:fill="F2F2F2" w:themeFill="background1" w:themeFillShade="F2"/>
           </w:tcPr>
           <w:p>
             <w:r>
-              <w:t>Create an Email</w:t>
-            </w:r>
-          </w:p>
-        </w:tc>
-        <w:tc>
-          <w:tcPr>
-            <w:tcW w:w="2391" w:type="dxa"/>
-          </w:tcPr>
-          <w:p>
-            <w:pPr>
-              <w:cnfStyle w:val="000000100000" w:firstRow="0" w:lastRow="0" w:firstColumn="0" w:lastColumn="0" w:oddVBand="0" w:evenVBand="0" w:oddHBand="1" w:evenHBand="0" w:firstRowFirstColumn="0" w:firstRowLastColumn="0" w:lastRowFirstColumn="0" w:lastRowLastColumn="0"/>
-            </w:pPr>
-            <w:r>
-              <w:t>User can create an Email</w:t>
-            </w:r>
-          </w:p>
-        </w:tc>
-        <w:tc>
-          <w:tcPr>
-            <w:tcW w:w="2233" w:type="dxa"/>
-          </w:tcPr>
-          <w:p>
-            <w:pPr>
-              <w:cnfStyle w:val="000000100000" w:firstRow="0" w:lastRow="0" w:firstColumn="0" w:lastColumn="0" w:oddVBand="0" w:evenVBand="0" w:oddHBand="1" w:evenHBand="0" w:firstRowFirstColumn="0" w:firstRowLastColumn="0" w:lastRowFirstColumn="0" w:lastRowLastColumn="0"/>
-            </w:pPr>
-            <w:r>
-              <w:t>Must</w:t>
-            </w:r>
-          </w:p>
-        </w:tc>
-        <w:tc>
-          <w:tcPr>
-            <w:tcW w:w="1949" w:type="dxa"/>
+              <w:t>Phone numbers should follow the international standards</w:t>
+            </w:r>
+          </w:p>
+        </w:tc>
+        <w:tc>
+          <w:tcPr>
+            <w:tcW w:w="3114" w:type="dxa"/>
+          </w:tcPr>
+          <w:p>
+            <w:pPr>
+              <w:cnfStyle w:val="000000100000" w:firstRow="0" w:lastRow="0" w:firstColumn="0" w:lastColumn="0" w:oddVBand="0" w:evenVBand="0" w:oddHBand="1" w:evenHBand="0" w:firstRowFirstColumn="0" w:firstRowLastColumn="0" w:lastRowFirstColumn="0" w:lastRowLastColumn="0"/>
+            </w:pPr>
+            <w:r>
+              <w:t>The value should be a number between 8 and 16 digits.</w:t>
+            </w:r>
+          </w:p>
+        </w:tc>
+        <w:tc>
+          <w:tcPr>
+            <w:tcW w:w="969" w:type="dxa"/>
+          </w:tcPr>
+          <w:p>
+            <w:pPr>
+              <w:cnfStyle w:val="000000100000" w:firstRow="0" w:lastRow="0" w:firstColumn="0" w:lastColumn="0" w:oddVBand="0" w:evenVBand="0" w:oddHBand="1" w:evenHBand="0" w:firstRowFirstColumn="0" w:firstRowLastColumn="0" w:lastRowFirstColumn="0" w:lastRowLastColumn="0"/>
+            </w:pPr>
+            <w:r>
+              <w:t>Should</w:t>
+            </w:r>
+          </w:p>
+        </w:tc>
+        <w:tc>
+          <w:tcPr>
+            <w:tcW w:w="1379" w:type="dxa"/>
+          </w:tcPr>
+          <w:p>
+            <w:pPr>
+              <w:cnfStyle w:val="000000100000" w:firstRow="0" w:lastRow="0" w:firstColumn="0" w:lastColumn="0" w:oddVBand="0" w:evenVBand="0" w:oddHBand="1" w:evenHBand="0" w:firstRowFirstColumn="0" w:firstRowLastColumn="0" w:lastRowFirstColumn="0" w:lastRowLastColumn="0"/>
+            </w:pPr>
+          </w:p>
+        </w:tc>
+        <w:tc>
+          <w:tcPr>
+            <w:tcW w:w="1553" w:type="dxa"/>
           </w:tcPr>
           <w:p>
             <w:pPr>
@@ -237,43 +1177,53 @@
         <w:tc>
           <w:tcPr>
             <w:cnfStyle w:val="001000000000" w:firstRow="0" w:lastRow="0" w:firstColumn="1" w:lastColumn="0" w:oddVBand="0" w:evenVBand="0" w:oddHBand="0" w:evenHBand="0" w:firstRowFirstColumn="0" w:firstRowLastColumn="0" w:lastRowFirstColumn="0" w:lastRowLastColumn="0"/>
-            <w:tcW w:w="2453" w:type="dxa"/>
-          </w:tcPr>
-          <w:p>
-            <w:r>
-              <w:t>Specify message type</w:t>
-            </w:r>
-          </w:p>
-        </w:tc>
-        <w:tc>
-          <w:tcPr>
-            <w:tcW w:w="2391" w:type="dxa"/>
-          </w:tcPr>
-          <w:p>
-            <w:pPr>
-              <w:cnfStyle w:val="000000000000" w:firstRow="0" w:lastRow="0" w:firstColumn="0" w:lastColumn="0" w:oddVBand="0" w:evenVBand="0" w:oddHBand="0" w:evenHBand="0" w:firstRowFirstColumn="0" w:firstRowLastColumn="0" w:lastRowFirstColumn="0" w:lastRowLastColumn="0"/>
-            </w:pPr>
-            <w:r>
-              <w:t>User can specify the message type</w:t>
-            </w:r>
-          </w:p>
-        </w:tc>
-        <w:tc>
-          <w:tcPr>
-            <w:tcW w:w="2233" w:type="dxa"/>
-          </w:tcPr>
-          <w:p>
-            <w:pPr>
-              <w:cnfStyle w:val="000000000000" w:firstRow="0" w:lastRow="0" w:firstColumn="0" w:lastColumn="0" w:oddVBand="0" w:evenVBand="0" w:oddHBand="0" w:evenHBand="0" w:firstRowFirstColumn="0" w:firstRowLastColumn="0" w:lastRowFirstColumn="0" w:lastRowLastColumn="0"/>
-            </w:pPr>
-            <w:r>
-              <w:t>Must</w:t>
-            </w:r>
-          </w:p>
-        </w:tc>
-        <w:tc>
-          <w:tcPr>
-            <w:tcW w:w="1949" w:type="dxa"/>
+            <w:tcW w:w="2011" w:type="dxa"/>
+          </w:tcPr>
+          <w:p>
+            <w:r>
+              <w:t>Messages should adhere to a character limit</w:t>
+            </w:r>
+          </w:p>
+        </w:tc>
+        <w:tc>
+          <w:tcPr>
+            <w:tcW w:w="3114" w:type="dxa"/>
+          </w:tcPr>
+          <w:p>
+            <w:pPr>
+              <w:cnfStyle w:val="000000000000" w:firstRow="0" w:lastRow="0" w:firstColumn="0" w:lastColumn="0" w:oddVBand="0" w:evenVBand="0" w:oddHBand="0" w:evenHBand="0" w:firstRowFirstColumn="0" w:firstRowLastColumn="0" w:lastRowFirstColumn="0" w:lastRowLastColumn="0"/>
+            </w:pPr>
+            <w:r>
+              <w:t>SMS messages and Tweets should go up to 140 characters, Emails can be up to 1028 characters – it was assumed that this included the sort code and nature of incident for SIRs.</w:t>
+            </w:r>
+          </w:p>
+        </w:tc>
+        <w:tc>
+          <w:tcPr>
+            <w:tcW w:w="969" w:type="dxa"/>
+          </w:tcPr>
+          <w:p>
+            <w:pPr>
+              <w:cnfStyle w:val="000000000000" w:firstRow="0" w:lastRow="0" w:firstColumn="0" w:lastColumn="0" w:oddVBand="0" w:evenVBand="0" w:oddHBand="0" w:evenHBand="0" w:firstRowFirstColumn="0" w:firstRowLastColumn="0" w:lastRowFirstColumn="0" w:lastRowLastColumn="0"/>
+            </w:pPr>
+            <w:r>
+              <w:t>Should</w:t>
+            </w:r>
+          </w:p>
+        </w:tc>
+        <w:tc>
+          <w:tcPr>
+            <w:tcW w:w="1379" w:type="dxa"/>
+          </w:tcPr>
+          <w:p>
+            <w:pPr>
+              <w:cnfStyle w:val="000000000000" w:firstRow="0" w:lastRow="0" w:firstColumn="0" w:lastColumn="0" w:oddVBand="0" w:evenVBand="0" w:oddHBand="0" w:evenHBand="0" w:firstRowFirstColumn="0" w:firstRowLastColumn="0" w:lastRowFirstColumn="0" w:lastRowLastColumn="0"/>
+            </w:pPr>
+          </w:p>
+        </w:tc>
+        <w:tc>
+          <w:tcPr>
+            <w:tcW w:w="1553" w:type="dxa"/>
           </w:tcPr>
           <w:p>
             <w:pPr>
@@ -292,31 +1242,31 @@
         <w:tc>
           <w:tcPr>
             <w:cnfStyle w:val="001000000000" w:firstRow="0" w:lastRow="0" w:firstColumn="1" w:lastColumn="0" w:oddVBand="0" w:evenVBand="0" w:oddHBand="0" w:evenHBand="0" w:firstRowFirstColumn="0" w:firstRowLastColumn="0" w:lastRowFirstColumn="0" w:lastRowLastColumn="0"/>
-            <w:tcW w:w="2453" w:type="dxa"/>
+            <w:tcW w:w="2011" w:type="dxa"/>
             <w:shd w:val="clear" w:color="auto" w:fill="F2F2F2" w:themeFill="background1" w:themeFillShade="F2"/>
           </w:tcPr>
           <w:p>
             <w:r>
-              <w:t>Load input from file</w:t>
-            </w:r>
-          </w:p>
-        </w:tc>
-        <w:tc>
-          <w:tcPr>
-            <w:tcW w:w="2391" w:type="dxa"/>
-          </w:tcPr>
-          <w:p>
-            <w:pPr>
-              <w:cnfStyle w:val="000000100000" w:firstRow="0" w:lastRow="0" w:firstColumn="0" w:lastColumn="0" w:oddVBand="0" w:evenVBand="0" w:oddHBand="1" w:evenHBand="0" w:firstRowFirstColumn="0" w:firstRowLastColumn="0" w:lastRowFirstColumn="0" w:lastRowLastColumn="0"/>
-            </w:pPr>
-            <w:r>
-              <w:t>Ideally, the system should be able to load input from a file</w:t>
-            </w:r>
-          </w:p>
-        </w:tc>
-        <w:tc>
-          <w:tcPr>
-            <w:tcW w:w="2233" w:type="dxa"/>
+              <w:t>Email addresses should be validated</w:t>
+            </w:r>
+          </w:p>
+        </w:tc>
+        <w:tc>
+          <w:tcPr>
+            <w:tcW w:w="3114" w:type="dxa"/>
+          </w:tcPr>
+          <w:p>
+            <w:pPr>
+              <w:cnfStyle w:val="000000100000" w:firstRow="0" w:lastRow="0" w:firstColumn="0" w:lastColumn="0" w:oddVBand="0" w:evenVBand="0" w:oddHBand="1" w:evenHBand="0" w:firstRowFirstColumn="0" w:firstRowLastColumn="0" w:lastRowFirstColumn="0" w:lastRowLastColumn="0"/>
+            </w:pPr>
+            <w:r>
+              <w:t>Email addresses should be checked to ensure they are valid.</w:t>
+            </w:r>
+          </w:p>
+        </w:tc>
+        <w:tc>
+          <w:tcPr>
+            <w:tcW w:w="969" w:type="dxa"/>
           </w:tcPr>
           <w:p>
             <w:pPr>
@@ -329,7 +1279,17 @@
         </w:tc>
         <w:tc>
           <w:tcPr>
-            <w:tcW w:w="1949" w:type="dxa"/>
+            <w:tcW w:w="1379" w:type="dxa"/>
+          </w:tcPr>
+          <w:p>
+            <w:pPr>
+              <w:cnfStyle w:val="000000100000" w:firstRow="0" w:lastRow="0" w:firstColumn="0" w:lastColumn="0" w:oddVBand="0" w:evenVBand="0" w:oddHBand="1" w:evenHBand="0" w:firstRowFirstColumn="0" w:firstRowLastColumn="0" w:lastRowFirstColumn="0" w:lastRowLastColumn="0"/>
+            </w:pPr>
+          </w:p>
+        </w:tc>
+        <w:tc>
+          <w:tcPr>
+            <w:tcW w:w="1553" w:type="dxa"/>
           </w:tcPr>
           <w:p>
             <w:pPr>
@@ -345,30 +1305,30 @@
         <w:tc>
           <w:tcPr>
             <w:cnfStyle w:val="001000000000" w:firstRow="0" w:lastRow="0" w:firstColumn="1" w:lastColumn="0" w:oddVBand="0" w:evenVBand="0" w:oddHBand="0" w:evenHBand="0" w:firstRowFirstColumn="0" w:firstRowLastColumn="0" w:lastRowFirstColumn="0" w:lastRowLastColumn="0"/>
-            <w:tcW w:w="2453" w:type="dxa"/>
-          </w:tcPr>
-          <w:p>
-            <w:r>
-              <w:t>Create a SIR</w:t>
-            </w:r>
-          </w:p>
-        </w:tc>
-        <w:tc>
-          <w:tcPr>
-            <w:tcW w:w="2391" w:type="dxa"/>
-          </w:tcPr>
-          <w:p>
-            <w:pPr>
-              <w:cnfStyle w:val="000000000000" w:firstRow="0" w:lastRow="0" w:firstColumn="0" w:lastColumn="0" w:oddVBand="0" w:evenVBand="0" w:oddHBand="0" w:evenHBand="0" w:firstRowFirstColumn="0" w:firstRowLastColumn="0" w:lastRowFirstColumn="0" w:lastRowLastColumn="0"/>
-            </w:pPr>
-            <w:r>
-              <w:t>User can create a SIR</w:t>
-            </w:r>
-          </w:p>
-        </w:tc>
-        <w:tc>
-          <w:tcPr>
-            <w:tcW w:w="2233" w:type="dxa"/>
+            <w:tcW w:w="2011" w:type="dxa"/>
+          </w:tcPr>
+          <w:p>
+            <w:r>
+              <w:t>Subject should become available when writing emails, with a character limit.</w:t>
+            </w:r>
+          </w:p>
+        </w:tc>
+        <w:tc>
+          <w:tcPr>
+            <w:tcW w:w="3114" w:type="dxa"/>
+          </w:tcPr>
+          <w:p>
+            <w:pPr>
+              <w:cnfStyle w:val="000000000000" w:firstRow="0" w:lastRow="0" w:firstColumn="0" w:lastColumn="0" w:oddVBand="0" w:evenVBand="0" w:oddHBand="0" w:evenHBand="0" w:firstRowFirstColumn="0" w:firstRowLastColumn="0" w:lastRowFirstColumn="0" w:lastRowLastColumn="0"/>
+            </w:pPr>
+            <w:r>
+              <w:t>The subject input should be available for emails, with up to 20 characters.</w:t>
+            </w:r>
+          </w:p>
+        </w:tc>
+        <w:tc>
+          <w:tcPr>
+            <w:tcW w:w="969" w:type="dxa"/>
           </w:tcPr>
           <w:p>
             <w:pPr>
@@ -381,7 +1341,17 @@
         </w:tc>
         <w:tc>
           <w:tcPr>
-            <w:tcW w:w="1949" w:type="dxa"/>
+            <w:tcW w:w="1379" w:type="dxa"/>
+          </w:tcPr>
+          <w:p>
+            <w:pPr>
+              <w:cnfStyle w:val="000000000000" w:firstRow="0" w:lastRow="0" w:firstColumn="0" w:lastColumn="0" w:oddVBand="0" w:evenVBand="0" w:oddHBand="0" w:evenHBand="0" w:firstRowFirstColumn="0" w:firstRowLastColumn="0" w:lastRowFirstColumn="0" w:lastRowLastColumn="0"/>
+            </w:pPr>
+          </w:p>
+        </w:tc>
+        <w:tc>
+          <w:tcPr>
+            <w:tcW w:w="1553" w:type="dxa"/>
           </w:tcPr>
           <w:p>
             <w:pPr>
@@ -400,31 +1370,52 @@
         <w:tc>
           <w:tcPr>
             <w:cnfStyle w:val="001000000000" w:firstRow="0" w:lastRow="0" w:firstColumn="1" w:lastColumn="0" w:oddVBand="0" w:evenVBand="0" w:oddHBand="0" w:evenHBand="0" w:firstRowFirstColumn="0" w:firstRowLastColumn="0" w:lastRowFirstColumn="0" w:lastRowLastColumn="0"/>
-            <w:tcW w:w="2453" w:type="dxa"/>
+            <w:tcW w:w="2011" w:type="dxa"/>
             <w:shd w:val="clear" w:color="auto" w:fill="F2F2F2" w:themeFill="background1" w:themeFillShade="F2"/>
           </w:tcPr>
           <w:p>
             <w:r>
-              <w:t>Replace abbreviations with full words</w:t>
-            </w:r>
-          </w:p>
-        </w:tc>
-        <w:tc>
-          <w:tcPr>
-            <w:tcW w:w="2391" w:type="dxa"/>
-          </w:tcPr>
-          <w:p>
-            <w:pPr>
-              <w:cnfStyle w:val="000000100000" w:firstRow="0" w:lastRow="0" w:firstColumn="0" w:lastColumn="0" w:oddVBand="0" w:evenVBand="0" w:oddHBand="1" w:evenHBand="0" w:firstRowFirstColumn="0" w:firstRowLastColumn="0" w:lastRowFirstColumn="0" w:lastRowLastColumn="0"/>
-            </w:pPr>
-            <w:r>
-              <w:t>Replace abbreviations like ‘LOL’ with their full version (‘Laughing out loud’ in this case) for SMS and Tweet messages.</w:t>
-            </w:r>
-          </w:p>
-        </w:tc>
-        <w:tc>
-          <w:tcPr>
-            <w:tcW w:w="2233" w:type="dxa"/>
+              <w:t xml:space="preserve">The subject for SIRs should be </w:t>
+            </w:r>
+          </w:p>
+          <w:p>
+            <w:r>
+              <w:t xml:space="preserve">‘SIR </w:t>
+            </w:r>
+            <w:proofErr w:type="spellStart"/>
+            <w:r>
+              <w:t>dd</w:t>
+            </w:r>
+            <w:proofErr w:type="spellEnd"/>
+            <w:r>
+              <w:t>/mm/</w:t>
+            </w:r>
+            <w:proofErr w:type="spellStart"/>
+            <w:r>
+              <w:t>yy</w:t>
+            </w:r>
+            <w:proofErr w:type="spellEnd"/>
+            <w:r>
+              <w:t>’</w:t>
+            </w:r>
+          </w:p>
+        </w:tc>
+        <w:tc>
+          <w:tcPr>
+            <w:tcW w:w="3114" w:type="dxa"/>
+          </w:tcPr>
+          <w:p>
+            <w:pPr>
+              <w:cnfStyle w:val="000000100000" w:firstRow="0" w:lastRow="0" w:firstColumn="0" w:lastColumn="0" w:oddVBand="0" w:evenVBand="0" w:oddHBand="1" w:evenHBand="0" w:firstRowFirstColumn="0" w:firstRowLastColumn="0" w:lastRowFirstColumn="0" w:lastRowLastColumn="0"/>
+            </w:pPr>
+            <w:r>
+              <w:t>Where the date is the date when the message was processed. The subject textbox should be disabled so that it cannot be modified.</w:t>
+            </w:r>
+          </w:p>
+        </w:tc>
+        <w:tc>
+          <w:tcPr>
+            <w:tcW w:w="969" w:type="dxa"/>
           </w:tcPr>
           <w:p>
             <w:pPr>
@@ -437,7 +1428,17 @@
         </w:tc>
         <w:tc>
           <w:tcPr>
-            <w:tcW w:w="1949" w:type="dxa"/>
+            <w:tcW w:w="1379" w:type="dxa"/>
+          </w:tcPr>
+          <w:p>
+            <w:pPr>
+              <w:cnfStyle w:val="000000100000" w:firstRow="0" w:lastRow="0" w:firstColumn="0" w:lastColumn="0" w:oddVBand="0" w:evenVBand="0" w:oddHBand="1" w:evenHBand="0" w:firstRowFirstColumn="0" w:firstRowLastColumn="0" w:lastRowFirstColumn="0" w:lastRowLastColumn="0"/>
+            </w:pPr>
+          </w:p>
+        </w:tc>
+        <w:tc>
+          <w:tcPr>
+            <w:tcW w:w="1553" w:type="dxa"/>
           </w:tcPr>
           <w:p>
             <w:pPr>
@@ -453,30 +1454,35 @@
         <w:tc>
           <w:tcPr>
             <w:cnfStyle w:val="001000000000" w:firstRow="0" w:lastRow="0" w:firstColumn="1" w:lastColumn="0" w:oddVBand="0" w:evenVBand="0" w:oddHBand="0" w:evenHBand="0" w:firstRowFirstColumn="0" w:firstRowLastColumn="0" w:lastRowFirstColumn="0" w:lastRowLastColumn="0"/>
-            <w:tcW w:w="2453" w:type="dxa"/>
-          </w:tcPr>
-          <w:p>
-            <w:r>
-              <w:t>Remove URLs from Emails</w:t>
-            </w:r>
-          </w:p>
-        </w:tc>
-        <w:tc>
-          <w:tcPr>
-            <w:tcW w:w="2391" w:type="dxa"/>
-          </w:tcPr>
-          <w:p>
-            <w:pPr>
-              <w:cnfStyle w:val="000000000000" w:firstRow="0" w:lastRow="0" w:firstColumn="0" w:lastColumn="0" w:oddVBand="0" w:evenVBand="0" w:oddHBand="0" w:evenHBand="0" w:firstRowFirstColumn="0" w:firstRowLastColumn="0" w:lastRowFirstColumn="0" w:lastRowLastColumn="0"/>
-            </w:pPr>
-            <w:r>
-              <w:t>URLs in Email messages should be replaced with ‘&lt;URL Quarantined&gt;’</w:t>
-            </w:r>
-          </w:p>
-        </w:tc>
-        <w:tc>
-          <w:tcPr>
-            <w:tcW w:w="2233" w:type="dxa"/>
+            <w:tcW w:w="2011" w:type="dxa"/>
+          </w:tcPr>
+          <w:p>
+            <w:proofErr w:type="spellStart"/>
+            <w:r>
+              <w:t>TwitterIDs</w:t>
+            </w:r>
+            <w:proofErr w:type="spellEnd"/>
+            <w:r>
+              <w:t xml:space="preserve"> should have a character limit and start with ‘@’</w:t>
+            </w:r>
+          </w:p>
+        </w:tc>
+        <w:tc>
+          <w:tcPr>
+            <w:tcW w:w="3114" w:type="dxa"/>
+          </w:tcPr>
+          <w:p>
+            <w:pPr>
+              <w:cnfStyle w:val="000000000000" w:firstRow="0" w:lastRow="0" w:firstColumn="0" w:lastColumn="0" w:oddVBand="0" w:evenVBand="0" w:oddHBand="0" w:evenHBand="0" w:firstRowFirstColumn="0" w:firstRowLastColumn="0" w:lastRowFirstColumn="0" w:lastRowLastColumn="0"/>
+            </w:pPr>
+            <w:r>
+              <w:t>Up to 15 characters plus the ‘@’.</w:t>
+            </w:r>
+          </w:p>
+        </w:tc>
+        <w:tc>
+          <w:tcPr>
+            <w:tcW w:w="969" w:type="dxa"/>
           </w:tcPr>
           <w:p>
             <w:pPr>
@@ -489,7 +1495,17 @@
         </w:tc>
         <w:tc>
           <w:tcPr>
-            <w:tcW w:w="1949" w:type="dxa"/>
+            <w:tcW w:w="1379" w:type="dxa"/>
+          </w:tcPr>
+          <w:p>
+            <w:pPr>
+              <w:cnfStyle w:val="000000000000" w:firstRow="0" w:lastRow="0" w:firstColumn="0" w:lastColumn="0" w:oddVBand="0" w:evenVBand="0" w:oddHBand="0" w:evenHBand="0" w:firstRowFirstColumn="0" w:firstRowLastColumn="0" w:lastRowFirstColumn="0" w:lastRowLastColumn="0"/>
+            </w:pPr>
+          </w:p>
+        </w:tc>
+        <w:tc>
+          <w:tcPr>
+            <w:tcW w:w="1553" w:type="dxa"/>
           </w:tcPr>
           <w:p>
             <w:pPr>
@@ -500,8 +1516,6 @@
             </w:r>
           </w:p>
         </w:tc>
-        <w:bookmarkStart w:id="0" w:name="_GoBack"/>
-        <w:bookmarkEnd w:id="0"/>
       </w:tr>
       <w:tr>
         <w:trPr>
@@ -510,31 +1524,31 @@
         <w:tc>
           <w:tcPr>
             <w:cnfStyle w:val="001000000000" w:firstRow="0" w:lastRow="0" w:firstColumn="1" w:lastColumn="0" w:oddVBand="0" w:evenVBand="0" w:oddHBand="0" w:evenHBand="0" w:firstRowFirstColumn="0" w:firstRowLastColumn="0" w:lastRowFirstColumn="0" w:lastRowLastColumn="0"/>
-            <w:tcW w:w="2453" w:type="dxa"/>
+            <w:tcW w:w="2011" w:type="dxa"/>
             <w:shd w:val="clear" w:color="auto" w:fill="F2F2F2" w:themeFill="background1" w:themeFillShade="F2"/>
           </w:tcPr>
           <w:p>
             <w:r>
-              <w:t>View processed message</w:t>
-            </w:r>
-          </w:p>
-        </w:tc>
-        <w:tc>
-          <w:tcPr>
-            <w:tcW w:w="2391" w:type="dxa"/>
-          </w:tcPr>
-          <w:p>
-            <w:pPr>
-              <w:cnfStyle w:val="000000100000" w:firstRow="0" w:lastRow="0" w:firstColumn="0" w:lastColumn="0" w:oddVBand="0" w:evenVBand="0" w:oddHBand="1" w:evenHBand="0" w:firstRowFirstColumn="0" w:firstRowLastColumn="0" w:lastRowFirstColumn="0" w:lastRowLastColumn="0"/>
-            </w:pPr>
-            <w:r>
-              <w:t>User can view the message</w:t>
-            </w:r>
-          </w:p>
-        </w:tc>
-        <w:tc>
-          <w:tcPr>
-            <w:tcW w:w="2233" w:type="dxa"/>
+              <w:t>The first 2 lines of an SIR body should be sort code and nature of incident respectively.</w:t>
+            </w:r>
+          </w:p>
+        </w:tc>
+        <w:tc>
+          <w:tcPr>
+            <w:tcW w:w="3114" w:type="dxa"/>
+          </w:tcPr>
+          <w:p>
+            <w:pPr>
+              <w:cnfStyle w:val="000000100000" w:firstRow="0" w:lastRow="0" w:firstColumn="0" w:lastColumn="0" w:oddVBand="0" w:evenVBand="0" w:oddHBand="1" w:evenHBand="0" w:firstRowFirstColumn="0" w:firstRowLastColumn="0" w:lastRowFirstColumn="0" w:lastRowLastColumn="0"/>
+            </w:pPr>
+            <w:r>
+              <w:t>The format of the sort code should be validated and the nature of the incident must match one of the possible options.</w:t>
+            </w:r>
+          </w:p>
+        </w:tc>
+        <w:tc>
+          <w:tcPr>
+            <w:tcW w:w="969" w:type="dxa"/>
           </w:tcPr>
           <w:p>
             <w:pPr>
@@ -547,7 +1561,17 @@
         </w:tc>
         <w:tc>
           <w:tcPr>
-            <w:tcW w:w="1949" w:type="dxa"/>
+            <w:tcW w:w="1379" w:type="dxa"/>
+          </w:tcPr>
+          <w:p>
+            <w:pPr>
+              <w:cnfStyle w:val="000000100000" w:firstRow="0" w:lastRow="0" w:firstColumn="0" w:lastColumn="0" w:oddVBand="0" w:evenVBand="0" w:oddHBand="1" w:evenHBand="0" w:firstRowFirstColumn="0" w:firstRowLastColumn="0" w:lastRowFirstColumn="0" w:lastRowLastColumn="0"/>
+            </w:pPr>
+          </w:p>
+        </w:tc>
+        <w:tc>
+          <w:tcPr>
+            <w:tcW w:w="1553" w:type="dxa"/>
           </w:tcPr>
           <w:p>
             <w:pPr>
@@ -556,70 +1580,8 @@
             <w:r>
               <w:t>Yes</w:t>
             </w:r>
-          </w:p>
-        </w:tc>
-      </w:tr>
-      <w:tr>
-        <w:tc>
-          <w:tcPr>
-            <w:cnfStyle w:val="001000000000" w:firstRow="0" w:lastRow="0" w:firstColumn="1" w:lastColumn="0" w:oddVBand="0" w:evenVBand="0" w:oddHBand="0" w:evenHBand="0" w:firstRowFirstColumn="0" w:firstRowLastColumn="0" w:lastRowFirstColumn="0" w:lastRowLastColumn="0"/>
-            <w:tcW w:w="2453" w:type="dxa"/>
-          </w:tcPr>
-          <w:p>
-            <w:r>
-              <w:t xml:space="preserve">Create and show a list of SIRs, </w:t>
-            </w:r>
-            <w:r>
-              <w:t xml:space="preserve">quarantined URLs, </w:t>
-            </w:r>
-            <w:r>
-              <w:t>hashtags and mentions</w:t>
-            </w:r>
-          </w:p>
-        </w:tc>
-        <w:tc>
-          <w:tcPr>
-            <w:tcW w:w="2391" w:type="dxa"/>
-          </w:tcPr>
-          <w:p>
-            <w:pPr>
-              <w:cnfStyle w:val="000000000000" w:firstRow="0" w:lastRow="0" w:firstColumn="0" w:lastColumn="0" w:oddVBand="0" w:evenVBand="0" w:oddHBand="0" w:evenHBand="0" w:firstRowFirstColumn="0" w:firstRowLastColumn="0" w:lastRowFirstColumn="0" w:lastRowLastColumn="0"/>
-            </w:pPr>
-            <w:r>
-              <w:t xml:space="preserve">All SIRs, </w:t>
-            </w:r>
-            <w:r>
-              <w:t xml:space="preserve">quarantined URLs, </w:t>
-            </w:r>
-            <w:r>
-              <w:t>hashtags and mentions used in the current message session should be shown on screen at the end of the session</w:t>
-            </w:r>
-          </w:p>
-        </w:tc>
-        <w:tc>
-          <w:tcPr>
-            <w:tcW w:w="2233" w:type="dxa"/>
-          </w:tcPr>
-          <w:p>
-            <w:pPr>
-              <w:cnfStyle w:val="000000000000" w:firstRow="0" w:lastRow="0" w:firstColumn="0" w:lastColumn="0" w:oddVBand="0" w:evenVBand="0" w:oddHBand="0" w:evenHBand="0" w:firstRowFirstColumn="0" w:firstRowLastColumn="0" w:lastRowFirstColumn="0" w:lastRowLastColumn="0"/>
-            </w:pPr>
-            <w:r>
-              <w:t>Could</w:t>
-            </w:r>
-          </w:p>
-        </w:tc>
-        <w:tc>
-          <w:tcPr>
-            <w:tcW w:w="1949" w:type="dxa"/>
-          </w:tcPr>
-          <w:p>
-            <w:pPr>
-              <w:cnfStyle w:val="000000000000" w:firstRow="0" w:lastRow="0" w:firstColumn="0" w:lastColumn="0" w:oddVBand="0" w:evenVBand="0" w:oddHBand="0" w:evenHBand="0" w:firstRowFirstColumn="0" w:firstRowLastColumn="0" w:lastRowFirstColumn="0" w:lastRowLastColumn="0"/>
-            </w:pPr>
-            <w:r>
-              <w:t>Yes</w:t>
-            </w:r>
+            <w:bookmarkStart w:id="0" w:name="_GoBack"/>
+            <w:bookmarkEnd w:id="0"/>
           </w:p>
         </w:tc>
       </w:tr>

</xml_diff>

<commit_message>
Unit tests complete for existing features
</commit_message>
<xml_diff>
--- a/RequirementsTable.docx
+++ b/RequirementsTable.docx
@@ -349,7 +349,7 @@
               <w:cnfStyle w:val="000000000000" w:firstRow="0" w:lastRow="0" w:firstColumn="0" w:lastColumn="0" w:oddVBand="0" w:evenVBand="0" w:oddHBand="0" w:evenHBand="0" w:firstRowFirstColumn="0" w:firstRowLastColumn="0" w:lastRowFirstColumn="0" w:lastRowLastColumn="0"/>
             </w:pPr>
             <w:r>
-              <w:t>N/A</w:t>
+              <w:t>User Testing</w:t>
             </w:r>
           </w:p>
         </w:tc>
@@ -632,7 +632,7 @@
               <w:cnfStyle w:val="000000000000" w:firstRow="0" w:lastRow="0" w:firstColumn="0" w:lastColumn="0" w:oddVBand="0" w:evenVBand="0" w:oddHBand="0" w:evenHBand="0" w:firstRowFirstColumn="0" w:firstRowLastColumn="0" w:lastRowFirstColumn="0" w:lastRowLastColumn="0"/>
             </w:pPr>
             <w:r>
-              <w:t>N/A</w:t>
+              <w:t>User Testing</w:t>
             </w:r>
           </w:p>
         </w:tc>
@@ -886,11 +886,11 @@
         <w:tblLook w:val="04A0" w:firstRow="1" w:lastRow="0" w:firstColumn="1" w:lastColumn="0" w:noHBand="0" w:noVBand="1"/>
       </w:tblPr>
       <w:tblGrid>
-        <w:gridCol w:w="2011"/>
-        <w:gridCol w:w="3114"/>
+        <w:gridCol w:w="1883"/>
+        <w:gridCol w:w="2630"/>
         <w:gridCol w:w="969"/>
-        <w:gridCol w:w="1379"/>
-        <w:gridCol w:w="1553"/>
+        <w:gridCol w:w="1992"/>
+        <w:gridCol w:w="1552"/>
       </w:tblGrid>
       <w:tr>
         <w:trPr>
@@ -1119,7 +1119,10 @@
           </w:tcPr>
           <w:p>
             <w:r>
-              <w:t>Phone numbers should follow the international standards</w:t>
+              <w:t xml:space="preserve">Phone numbers </w:t>
+            </w:r>
+            <w:r>
+              <w:t>have character limits</w:t>
             </w:r>
           </w:p>
         </w:tc>
@@ -1157,6 +1160,37 @@
             <w:pPr>
               <w:cnfStyle w:val="000000100000" w:firstRow="0" w:lastRow="0" w:firstColumn="0" w:lastColumn="0" w:oddVBand="0" w:evenVBand="0" w:oddHBand="1" w:evenHBand="0" w:firstRowFirstColumn="0" w:firstRowLastColumn="0" w:lastRowFirstColumn="0" w:lastRowLastColumn="0"/>
             </w:pPr>
+            <w:proofErr w:type="spellStart"/>
+            <w:proofErr w:type="gramStart"/>
+            <w:r>
+              <w:t>phoneNumTest</w:t>
+            </w:r>
+            <w:proofErr w:type="spellEnd"/>
+            <w:r>
+              <w:t>(</w:t>
+            </w:r>
+            <w:proofErr w:type="gramEnd"/>
+            <w:r>
+              <w:t>)</w:t>
+            </w:r>
+          </w:p>
+          <w:p>
+            <w:pPr>
+              <w:cnfStyle w:val="000000100000" w:firstRow="0" w:lastRow="0" w:firstColumn="0" w:lastColumn="0" w:oddVBand="0" w:evenVBand="0" w:oddHBand="1" w:evenHBand="0" w:firstRowFirstColumn="0" w:firstRowLastColumn="0" w:lastRowFirstColumn="0" w:lastRowLastColumn="0"/>
+            </w:pPr>
+          </w:p>
+          <w:p>
+            <w:pPr>
+              <w:cnfStyle w:val="000000100000" w:firstRow="0" w:lastRow="0" w:firstColumn="0" w:lastColumn="0" w:oddVBand="0" w:evenVBand="0" w:oddHBand="1" w:evenHBand="0" w:firstRowFirstColumn="0" w:firstRowLastColumn="0" w:lastRowFirstColumn="0" w:lastRowLastColumn="0"/>
+            </w:pPr>
+            <w:proofErr w:type="spellStart"/>
+            <w:r>
+              <w:t>noPhoneTest</w:t>
+            </w:r>
+            <w:proofErr w:type="spellEnd"/>
+            <w:r>
+              <w:t>()</w:t>
+            </w:r>
           </w:p>
         </w:tc>
         <w:tc>
@@ -1215,6 +1249,81 @@
           <w:tcPr>
             <w:tcW w:w="1379" w:type="dxa"/>
           </w:tcPr>
+          <w:p>
+            <w:pPr>
+              <w:cnfStyle w:val="000000000000" w:firstRow="0" w:lastRow="0" w:firstColumn="0" w:lastColumn="0" w:oddVBand="0" w:evenVBand="0" w:oddHBand="0" w:evenHBand="0" w:firstRowFirstColumn="0" w:firstRowLastColumn="0" w:lastRowFirstColumn="0" w:lastRowLastColumn="0"/>
+            </w:pPr>
+            <w:proofErr w:type="spellStart"/>
+            <w:proofErr w:type="gramStart"/>
+            <w:r>
+              <w:t>smsLimTest</w:t>
+            </w:r>
+            <w:proofErr w:type="spellEnd"/>
+            <w:r>
+              <w:t>(</w:t>
+            </w:r>
+            <w:proofErr w:type="gramEnd"/>
+            <w:r>
+              <w:t>)</w:t>
+            </w:r>
+          </w:p>
+          <w:p>
+            <w:pPr>
+              <w:cnfStyle w:val="000000000000" w:firstRow="0" w:lastRow="0" w:firstColumn="0" w:lastColumn="0" w:oddVBand="0" w:evenVBand="0" w:oddHBand="0" w:evenHBand="0" w:firstRowFirstColumn="0" w:firstRowLastColumn="0" w:lastRowFirstColumn="0" w:lastRowLastColumn="0"/>
+            </w:pPr>
+          </w:p>
+          <w:p>
+            <w:pPr>
+              <w:cnfStyle w:val="000000000000" w:firstRow="0" w:lastRow="0" w:firstColumn="0" w:lastColumn="0" w:oddVBand="0" w:evenVBand="0" w:oddHBand="0" w:evenHBand="0" w:firstRowFirstColumn="0" w:firstRowLastColumn="0" w:lastRowFirstColumn="0" w:lastRowLastColumn="0"/>
+            </w:pPr>
+            <w:proofErr w:type="spellStart"/>
+            <w:proofErr w:type="gramStart"/>
+            <w:r>
+              <w:t>tweet</w:t>
+            </w:r>
+            <w:r>
+              <w:t>LimTest</w:t>
+            </w:r>
+            <w:proofErr w:type="spellEnd"/>
+            <w:r>
+              <w:t>(</w:t>
+            </w:r>
+            <w:proofErr w:type="gramEnd"/>
+            <w:r>
+              <w:t>)</w:t>
+            </w:r>
+          </w:p>
+          <w:p>
+            <w:pPr>
+              <w:cnfStyle w:val="000000000000" w:firstRow="0" w:lastRow="0" w:firstColumn="0" w:lastColumn="0" w:oddVBand="0" w:evenVBand="0" w:oddHBand="0" w:evenHBand="0" w:firstRowFirstColumn="0" w:firstRowLastColumn="0" w:lastRowFirstColumn="0" w:lastRowLastColumn="0"/>
+            </w:pPr>
+          </w:p>
+          <w:p>
+            <w:pPr>
+              <w:cnfStyle w:val="000000000000" w:firstRow="0" w:lastRow="0" w:firstColumn="0" w:lastColumn="0" w:oddVBand="0" w:evenVBand="0" w:oddHBand="0" w:evenHBand="0" w:firstRowFirstColumn="0" w:firstRowLastColumn="0" w:lastRowFirstColumn="0" w:lastRowLastColumn="0"/>
+            </w:pPr>
+            <w:proofErr w:type="spellStart"/>
+            <w:proofErr w:type="gramStart"/>
+            <w:r>
+              <w:t>email</w:t>
+            </w:r>
+            <w:r>
+              <w:t>LimTest</w:t>
+            </w:r>
+            <w:proofErr w:type="spellEnd"/>
+            <w:r>
+              <w:t>(</w:t>
+            </w:r>
+            <w:proofErr w:type="gramEnd"/>
+            <w:r>
+              <w:t>)</w:t>
+            </w:r>
+          </w:p>
+          <w:p>
+            <w:pPr>
+              <w:cnfStyle w:val="000000000000" w:firstRow="0" w:lastRow="0" w:firstColumn="0" w:lastColumn="0" w:oddVBand="0" w:evenVBand="0" w:oddHBand="0" w:evenHBand="0" w:firstRowFirstColumn="0" w:firstRowLastColumn="0" w:lastRowFirstColumn="0" w:lastRowLastColumn="0"/>
+            </w:pPr>
+          </w:p>
           <w:p>
             <w:pPr>
               <w:cnfStyle w:val="000000000000" w:firstRow="0" w:lastRow="0" w:firstColumn="0" w:lastColumn="0" w:oddVBand="0" w:evenVBand="0" w:oddHBand="0" w:evenHBand="0" w:firstRowFirstColumn="0" w:firstRowLastColumn="0" w:lastRowFirstColumn="0" w:lastRowLastColumn="0"/>
@@ -1285,6 +1394,37 @@
             <w:pPr>
               <w:cnfStyle w:val="000000100000" w:firstRow="0" w:lastRow="0" w:firstColumn="0" w:lastColumn="0" w:oddVBand="0" w:evenVBand="0" w:oddHBand="1" w:evenHBand="0" w:firstRowFirstColumn="0" w:firstRowLastColumn="0" w:lastRowFirstColumn="0" w:lastRowLastColumn="0"/>
             </w:pPr>
+            <w:proofErr w:type="spellStart"/>
+            <w:proofErr w:type="gramStart"/>
+            <w:r>
+              <w:t>eAddressTest</w:t>
+            </w:r>
+            <w:proofErr w:type="spellEnd"/>
+            <w:r>
+              <w:t>(</w:t>
+            </w:r>
+            <w:proofErr w:type="gramEnd"/>
+            <w:r>
+              <w:t>)</w:t>
+            </w:r>
+          </w:p>
+          <w:p>
+            <w:pPr>
+              <w:cnfStyle w:val="000000100000" w:firstRow="0" w:lastRow="0" w:firstColumn="0" w:lastColumn="0" w:oddVBand="0" w:evenVBand="0" w:oddHBand="1" w:evenHBand="0" w:firstRowFirstColumn="0" w:firstRowLastColumn="0" w:lastRowFirstColumn="0" w:lastRowLastColumn="0"/>
+            </w:pPr>
+          </w:p>
+          <w:p>
+            <w:pPr>
+              <w:cnfStyle w:val="000000100000" w:firstRow="0" w:lastRow="0" w:firstColumn="0" w:lastColumn="0" w:oddVBand="0" w:evenVBand="0" w:oddHBand="1" w:evenHBand="0" w:firstRowFirstColumn="0" w:firstRowLastColumn="0" w:lastRowFirstColumn="0" w:lastRowLastColumn="0"/>
+            </w:pPr>
+            <w:proofErr w:type="spellStart"/>
+            <w:r>
+              <w:t>noEAddressTest</w:t>
+            </w:r>
+            <w:proofErr w:type="spellEnd"/>
+            <w:r>
+              <w:t>()</w:t>
+            </w:r>
           </w:p>
         </w:tc>
         <w:tc>
@@ -1309,7 +1449,7 @@
           </w:tcPr>
           <w:p>
             <w:r>
-              <w:t>Subject should become available when writing emails, with a character limit.</w:t>
+              <w:t>Subject should be available when writing emails, with a character limit.</w:t>
             </w:r>
           </w:p>
         </w:tc>
@@ -1347,6 +1487,9 @@
             <w:pPr>
               <w:cnfStyle w:val="000000000000" w:firstRow="0" w:lastRow="0" w:firstColumn="0" w:lastColumn="0" w:oddVBand="0" w:evenVBand="0" w:oddHBand="0" w:evenHBand="0" w:firstRowFirstColumn="0" w:firstRowLastColumn="0" w:lastRowFirstColumn="0" w:lastRowLastColumn="0"/>
             </w:pPr>
+            <w:r>
+              <w:t>User Testing</w:t>
+            </w:r>
           </w:p>
         </w:tc>
         <w:tc>
@@ -1434,6 +1577,37 @@
             <w:pPr>
               <w:cnfStyle w:val="000000100000" w:firstRow="0" w:lastRow="0" w:firstColumn="0" w:lastColumn="0" w:oddVBand="0" w:evenVBand="0" w:oddHBand="1" w:evenHBand="0" w:firstRowFirstColumn="0" w:firstRowLastColumn="0" w:lastRowFirstColumn="0" w:lastRowLastColumn="0"/>
             </w:pPr>
+            <w:proofErr w:type="spellStart"/>
+            <w:proofErr w:type="gramStart"/>
+            <w:r>
+              <w:t>noSubjectTest</w:t>
+            </w:r>
+            <w:proofErr w:type="spellEnd"/>
+            <w:r>
+              <w:t>(</w:t>
+            </w:r>
+            <w:proofErr w:type="gramEnd"/>
+            <w:r>
+              <w:t>)</w:t>
+            </w:r>
+          </w:p>
+          <w:p>
+            <w:pPr>
+              <w:cnfStyle w:val="000000100000" w:firstRow="0" w:lastRow="0" w:firstColumn="0" w:lastColumn="0" w:oddVBand="0" w:evenVBand="0" w:oddHBand="1" w:evenHBand="0" w:firstRowFirstColumn="0" w:firstRowLastColumn="0" w:lastRowFirstColumn="0" w:lastRowLastColumn="0"/>
+            </w:pPr>
+          </w:p>
+          <w:p>
+            <w:pPr>
+              <w:cnfStyle w:val="000000100000" w:firstRow="0" w:lastRow="0" w:firstColumn="0" w:lastColumn="0" w:oddVBand="0" w:evenVBand="0" w:oddHBand="1" w:evenHBand="0" w:firstRowFirstColumn="0" w:firstRowLastColumn="0" w:lastRowFirstColumn="0" w:lastRowLastColumn="0"/>
+            </w:pPr>
+            <w:proofErr w:type="spellStart"/>
+            <w:r>
+              <w:t>subjectLimTest</w:t>
+            </w:r>
+            <w:proofErr w:type="spellEnd"/>
+            <w:r>
+              <w:t>()</w:t>
+            </w:r>
           </w:p>
         </w:tc>
         <w:tc>
@@ -1463,7 +1637,7 @@
             </w:r>
             <w:proofErr w:type="spellEnd"/>
             <w:r>
-              <w:t xml:space="preserve"> should have a character limit and start with ‘@’</w:t>
+              <w:t xml:space="preserve"> have a character limit and start with ‘@’</w:t>
             </w:r>
           </w:p>
         </w:tc>
@@ -1500,7 +1674,124 @@
           <w:p>
             <w:pPr>
               <w:cnfStyle w:val="000000000000" w:firstRow="0" w:lastRow="0" w:firstColumn="0" w:lastColumn="0" w:oddVBand="0" w:evenVBand="0" w:oddHBand="0" w:evenHBand="0" w:firstRowFirstColumn="0" w:firstRowLastColumn="0" w:lastRowFirstColumn="0" w:lastRowLastColumn="0"/>
-            </w:pPr>
+              <w:rPr>
+                <w:rFonts w:ascii="Consolas" w:hAnsi="Consolas" w:cs="Consolas"/>
+                <w:color w:val="000000"/>
+                <w:sz w:val="19"/>
+                <w:szCs w:val="19"/>
+              </w:rPr>
+            </w:pPr>
+            <w:proofErr w:type="spellStart"/>
+            <w:proofErr w:type="gramStart"/>
+            <w:r>
+              <w:rPr>
+                <w:rFonts w:ascii="Consolas" w:hAnsi="Consolas" w:cs="Consolas"/>
+                <w:color w:val="000000"/>
+                <w:sz w:val="19"/>
+                <w:szCs w:val="19"/>
+              </w:rPr>
+              <w:t>AtIDTest</w:t>
+            </w:r>
+            <w:proofErr w:type="spellEnd"/>
+            <w:r>
+              <w:rPr>
+                <w:rFonts w:ascii="Consolas" w:hAnsi="Consolas" w:cs="Consolas"/>
+                <w:color w:val="000000"/>
+                <w:sz w:val="19"/>
+                <w:szCs w:val="19"/>
+              </w:rPr>
+              <w:t>(</w:t>
+            </w:r>
+            <w:proofErr w:type="gramEnd"/>
+            <w:r>
+              <w:rPr>
+                <w:rFonts w:ascii="Consolas" w:hAnsi="Consolas" w:cs="Consolas"/>
+                <w:color w:val="000000"/>
+                <w:sz w:val="19"/>
+                <w:szCs w:val="19"/>
+              </w:rPr>
+              <w:t>)</w:t>
+            </w:r>
+          </w:p>
+          <w:p>
+            <w:pPr>
+              <w:cnfStyle w:val="000000000000" w:firstRow="0" w:lastRow="0" w:firstColumn="0" w:lastColumn="0" w:oddVBand="0" w:evenVBand="0" w:oddHBand="0" w:evenHBand="0" w:firstRowFirstColumn="0" w:firstRowLastColumn="0" w:lastRowFirstColumn="0" w:lastRowLastColumn="0"/>
+              <w:rPr>
+                <w:rFonts w:ascii="Consolas" w:hAnsi="Consolas" w:cs="Consolas"/>
+                <w:color w:val="000000"/>
+                <w:sz w:val="19"/>
+                <w:szCs w:val="19"/>
+              </w:rPr>
+            </w:pPr>
+          </w:p>
+          <w:p>
+            <w:pPr>
+              <w:cnfStyle w:val="000000000000" w:firstRow="0" w:lastRow="0" w:firstColumn="0" w:lastColumn="0" w:oddVBand="0" w:evenVBand="0" w:oddHBand="0" w:evenHBand="0" w:firstRowFirstColumn="0" w:firstRowLastColumn="0" w:lastRowFirstColumn="0" w:lastRowLastColumn="0"/>
+              <w:rPr>
+                <w:rFonts w:ascii="Consolas" w:hAnsi="Consolas" w:cs="Consolas"/>
+                <w:color w:val="000000"/>
+                <w:sz w:val="19"/>
+                <w:szCs w:val="19"/>
+              </w:rPr>
+            </w:pPr>
+            <w:proofErr w:type="spellStart"/>
+            <w:proofErr w:type="gramStart"/>
+            <w:r>
+              <w:rPr>
+                <w:rFonts w:ascii="Consolas" w:hAnsi="Consolas" w:cs="Consolas"/>
+                <w:color w:val="000000"/>
+                <w:sz w:val="19"/>
+                <w:szCs w:val="19"/>
+              </w:rPr>
+              <w:t>TwitIDLimTest</w:t>
+            </w:r>
+            <w:proofErr w:type="spellEnd"/>
+            <w:r>
+              <w:rPr>
+                <w:rFonts w:ascii="Consolas" w:hAnsi="Consolas" w:cs="Consolas"/>
+                <w:color w:val="000000"/>
+                <w:sz w:val="19"/>
+                <w:szCs w:val="19"/>
+              </w:rPr>
+              <w:t>(</w:t>
+            </w:r>
+            <w:proofErr w:type="gramEnd"/>
+            <w:r>
+              <w:rPr>
+                <w:rFonts w:ascii="Consolas" w:hAnsi="Consolas" w:cs="Consolas"/>
+                <w:color w:val="000000"/>
+                <w:sz w:val="19"/>
+                <w:szCs w:val="19"/>
+              </w:rPr>
+              <w:t>)</w:t>
+            </w:r>
+          </w:p>
+          <w:p>
+            <w:pPr>
+              <w:cnfStyle w:val="000000000000" w:firstRow="0" w:lastRow="0" w:firstColumn="0" w:lastColumn="0" w:oddVBand="0" w:evenVBand="0" w:oddHBand="0" w:evenHBand="0" w:firstRowFirstColumn="0" w:firstRowLastColumn="0" w:lastRowFirstColumn="0" w:lastRowLastColumn="0"/>
+              <w:rPr>
+                <w:rFonts w:ascii="Consolas" w:hAnsi="Consolas" w:cs="Consolas"/>
+                <w:color w:val="000000"/>
+                <w:sz w:val="19"/>
+                <w:szCs w:val="19"/>
+              </w:rPr>
+            </w:pPr>
+          </w:p>
+          <w:p>
+            <w:pPr>
+              <w:cnfStyle w:val="000000000000" w:firstRow="0" w:lastRow="0" w:firstColumn="0" w:lastColumn="0" w:oddVBand="0" w:evenVBand="0" w:oddHBand="0" w:evenHBand="0" w:firstRowFirstColumn="0" w:firstRowLastColumn="0" w:lastRowFirstColumn="0" w:lastRowLastColumn="0"/>
+            </w:pPr>
+            <w:r>
+              <w:rPr>
+                <w:rFonts w:ascii="Consolas" w:hAnsi="Consolas" w:cs="Consolas"/>
+                <w:color w:val="000000"/>
+                <w:sz w:val="19"/>
+                <w:szCs w:val="19"/>
+              </w:rPr>
+              <w:t>noIDTest()</w:t>
+            </w:r>
+            <w:bookmarkStart w:id="0" w:name="_GoBack"/>
+            <w:bookmarkEnd w:id="0"/>
           </w:p>
         </w:tc>
         <w:tc>
@@ -1529,18 +1820,24 @@
           </w:tcPr>
           <w:p>
             <w:r>
+              <w:t>The sort cade and nature of incident should be in the SIR body.</w:t>
+            </w:r>
+          </w:p>
+        </w:tc>
+        <w:tc>
+          <w:tcPr>
+            <w:tcW w:w="3114" w:type="dxa"/>
+          </w:tcPr>
+          <w:p>
+            <w:pPr>
+              <w:cnfStyle w:val="000000100000" w:firstRow="0" w:lastRow="0" w:firstColumn="0" w:lastColumn="0" w:oddVBand="0" w:evenVBand="0" w:oddHBand="1" w:evenHBand="0" w:firstRowFirstColumn="0" w:firstRowLastColumn="0" w:lastRowFirstColumn="0" w:lastRowLastColumn="0"/>
+            </w:pPr>
+            <w:r>
               <w:t>The first 2 lines of an SIR body should be sort code and nature of incident respectively.</w:t>
             </w:r>
-          </w:p>
-        </w:tc>
-        <w:tc>
-          <w:tcPr>
-            <w:tcW w:w="3114" w:type="dxa"/>
-          </w:tcPr>
-          <w:p>
-            <w:pPr>
-              <w:cnfStyle w:val="000000100000" w:firstRow="0" w:lastRow="0" w:firstColumn="0" w:lastColumn="0" w:oddVBand="0" w:evenVBand="0" w:oddHBand="1" w:evenHBand="0" w:firstRowFirstColumn="0" w:firstRowLastColumn="0" w:lastRowFirstColumn="0" w:lastRowLastColumn="0"/>
-            </w:pPr>
+            <w:r>
+              <w:t xml:space="preserve"> </w:t>
+            </w:r>
             <w:r>
               <w:t>The format of the sort code should be validated and the nature of the incident must match one of the possible options.</w:t>
             </w:r>
@@ -1566,7 +1863,80 @@
           <w:p>
             <w:pPr>
               <w:cnfStyle w:val="000000100000" w:firstRow="0" w:lastRow="0" w:firstColumn="0" w:lastColumn="0" w:oddVBand="0" w:evenVBand="0" w:oddHBand="1" w:evenHBand="0" w:firstRowFirstColumn="0" w:firstRowLastColumn="0" w:lastRowFirstColumn="0" w:lastRowLastColumn="0"/>
-            </w:pPr>
+              <w:rPr>
+                <w:rFonts w:ascii="Consolas" w:hAnsi="Consolas" w:cs="Consolas"/>
+                <w:color w:val="000000"/>
+                <w:sz w:val="19"/>
+                <w:szCs w:val="19"/>
+              </w:rPr>
+            </w:pPr>
+            <w:proofErr w:type="spellStart"/>
+            <w:proofErr w:type="gramStart"/>
+            <w:r>
+              <w:rPr>
+                <w:rFonts w:ascii="Consolas" w:hAnsi="Consolas" w:cs="Consolas"/>
+                <w:color w:val="000000"/>
+                <w:sz w:val="19"/>
+                <w:szCs w:val="19"/>
+              </w:rPr>
+              <w:t>SIRSortCodeTest</w:t>
+            </w:r>
+            <w:proofErr w:type="spellEnd"/>
+            <w:r>
+              <w:rPr>
+                <w:rFonts w:ascii="Consolas" w:hAnsi="Consolas" w:cs="Consolas"/>
+                <w:color w:val="000000"/>
+                <w:sz w:val="19"/>
+                <w:szCs w:val="19"/>
+              </w:rPr>
+              <w:t>(</w:t>
+            </w:r>
+            <w:proofErr w:type="gramEnd"/>
+            <w:r>
+              <w:rPr>
+                <w:rFonts w:ascii="Consolas" w:hAnsi="Consolas" w:cs="Consolas"/>
+                <w:color w:val="000000"/>
+                <w:sz w:val="19"/>
+                <w:szCs w:val="19"/>
+              </w:rPr>
+              <w:t>)</w:t>
+            </w:r>
+          </w:p>
+          <w:p>
+            <w:pPr>
+              <w:cnfStyle w:val="000000100000" w:firstRow="0" w:lastRow="0" w:firstColumn="0" w:lastColumn="0" w:oddVBand="0" w:evenVBand="0" w:oddHBand="1" w:evenHBand="0" w:firstRowFirstColumn="0" w:firstRowLastColumn="0" w:lastRowFirstColumn="0" w:lastRowLastColumn="0"/>
+              <w:rPr>
+                <w:rFonts w:ascii="Consolas" w:hAnsi="Consolas" w:cs="Consolas"/>
+                <w:color w:val="000000"/>
+                <w:sz w:val="19"/>
+                <w:szCs w:val="19"/>
+              </w:rPr>
+            </w:pPr>
+          </w:p>
+          <w:p>
+            <w:pPr>
+              <w:cnfStyle w:val="000000100000" w:firstRow="0" w:lastRow="0" w:firstColumn="0" w:lastColumn="0" w:oddVBand="0" w:evenVBand="0" w:oddHBand="1" w:evenHBand="0" w:firstRowFirstColumn="0" w:firstRowLastColumn="0" w:lastRowFirstColumn="0" w:lastRowLastColumn="0"/>
+            </w:pPr>
+            <w:proofErr w:type="spellStart"/>
+            <w:r>
+              <w:rPr>
+                <w:rFonts w:ascii="Consolas" w:hAnsi="Consolas" w:cs="Consolas"/>
+                <w:color w:val="000000"/>
+                <w:sz w:val="19"/>
+                <w:szCs w:val="19"/>
+              </w:rPr>
+              <w:t>SIRNOITest</w:t>
+            </w:r>
+            <w:proofErr w:type="spellEnd"/>
+            <w:r>
+              <w:rPr>
+                <w:rFonts w:ascii="Consolas" w:hAnsi="Consolas" w:cs="Consolas"/>
+                <w:color w:val="000000"/>
+                <w:sz w:val="19"/>
+                <w:szCs w:val="19"/>
+              </w:rPr>
+              <w:t>()</w:t>
+            </w:r>
           </w:p>
         </w:tc>
         <w:tc>
@@ -1580,8 +1950,6 @@
             <w:r>
               <w:t>Yes</w:t>
             </w:r>
-            <w:bookmarkStart w:id="0" w:name="_GoBack"/>
-            <w:bookmarkEnd w:id="0"/>
           </w:p>
         </w:tc>
       </w:tr>

</xml_diff>